<commit_message>
fase 3 individual: kevin
</commit_message>
<xml_diff>
--- a/FASE 3/Evidencias Individuales/QUINTREQUEO_KEVIN_3.1_APT122_DiarioReflexionFase3.docx
+++ b/FASE 3/Evidencias Individuales/QUINTREQUEO_KEVIN_3.1_APT122_DiarioReflexionFase3.docx
@@ -1,6 +1,6 @@
 
 <file path=word/document.xml><?xml version="1.0" encoding="utf-8"?>
-<w:document xmlns:wpc="http://schemas.microsoft.com/office/word/2010/wordprocessingCanvas" xmlns:cx="http://schemas.microsoft.com/office/drawing/2014/chartex" xmlns:mc="http://schemas.openxmlformats.org/markup-compatibility/2006" xmlns:o="urn:schemas-microsoft-com:office:office" xmlns:r="http://schemas.openxmlformats.org/officeDocument/2006/relationships" xmlns:m="http://schemas.openxmlformats.org/officeDocument/2006/math" xmlns:v="urn:schemas-microsoft-com:vml" xmlns:wp14="http://schemas.microsoft.com/office/word/2010/wordprocessingDrawing" xmlns:wp="http://schemas.openxmlformats.org/drawingml/2006/wordprocessingDrawing" xmlns:w10="urn:schemas-microsoft-com:office:word" xmlns:w="http://schemas.openxmlformats.org/wordprocessingml/2006/main" xmlns:w14="http://schemas.microsoft.com/office/word/2010/wordml" xmlns:w15="http://schemas.microsoft.com/office/word/2012/wordml" xmlns:w16se="http://schemas.microsoft.com/office/word/2015/wordml/symex" xmlns:wpg="http://schemas.microsoft.com/office/word/2010/wordprocessingGroup" xmlns:wpi="http://schemas.microsoft.com/office/word/2010/wordprocessingInk" xmlns:wne="http://schemas.microsoft.com/office/word/2006/wordml" xmlns:wps="http://schemas.microsoft.com/office/word/2010/wordprocessingShape" mc:Ignorable="w14 w15 w16se wp14">
+<w:document xmlns:wpc="http://schemas.microsoft.com/office/word/2010/wordprocessingCanvas" xmlns:cx="http://schemas.microsoft.com/office/drawing/2014/chartex" xmlns:cx1="http://schemas.microsoft.com/office/drawing/2015/9/8/chartex" xmlns:cx2="http://schemas.microsoft.com/office/drawing/2015/10/21/chartex" xmlns:cx3="http://schemas.microsoft.com/office/drawing/2016/5/9/chartex" xmlns:cx4="http://schemas.microsoft.com/office/drawing/2016/5/10/chartex" xmlns:cx5="http://schemas.microsoft.com/office/drawing/2016/5/11/chartex" xmlns:cx6="http://schemas.microsoft.com/office/drawing/2016/5/12/chartex" xmlns:cx7="http://schemas.microsoft.com/office/drawing/2016/5/13/chartex" xmlns:cx8="http://schemas.microsoft.com/office/drawing/2016/5/14/chartex" xmlns:mc="http://schemas.openxmlformats.org/markup-compatibility/2006" xmlns:aink="http://schemas.microsoft.com/office/drawing/2016/ink" xmlns:am3d="http://schemas.microsoft.com/office/drawing/2017/model3d" xmlns:o="urn:schemas-microsoft-com:office:office" xmlns:oel="http://schemas.microsoft.com/office/2019/extlst" xmlns:r="http://schemas.openxmlformats.org/officeDocument/2006/relationships" xmlns:m="http://schemas.openxmlformats.org/officeDocument/2006/math" xmlns:v="urn:schemas-microsoft-com:vml" xmlns:wp14="http://schemas.microsoft.com/office/word/2010/wordprocessingDrawing" xmlns:wp="http://schemas.openxmlformats.org/drawingml/2006/wordprocessingDrawing" xmlns:w10="urn:schemas-microsoft-com:office:word" xmlns:w="http://schemas.openxmlformats.org/wordprocessingml/2006/main" xmlns:w14="http://schemas.microsoft.com/office/word/2010/wordml" xmlns:w15="http://schemas.microsoft.com/office/word/2012/wordml" xmlns:w16cex="http://schemas.microsoft.com/office/word/2018/wordml/cex" xmlns:w16cid="http://schemas.microsoft.com/office/word/2016/wordml/cid" xmlns:w16="http://schemas.microsoft.com/office/word/2018/wordml" xmlns:w16du="http://schemas.microsoft.com/office/word/2023/wordml/word16du" xmlns:w16sdtdh="http://schemas.microsoft.com/office/word/2020/wordml/sdtdatahash" xmlns:w16se="http://schemas.microsoft.com/office/word/2015/wordml/symex" xmlns:wpg="http://schemas.microsoft.com/office/word/2010/wordprocessingGroup" xmlns:wpi="http://schemas.microsoft.com/office/word/2010/wordprocessingInk" xmlns:wne="http://schemas.microsoft.com/office/word/2006/wordml" xmlns:wps="http://schemas.microsoft.com/office/word/2010/wordprocessingShape" mc:Ignorable="w14 w15 w16se w16cid w16 w16cex w16sdtdh w16du wp14">
   <w:body>
     <w:p/>
     <w:tbl>
@@ -320,6 +320,25 @@
           <w:p>
             <w:pPr>
               <w:pStyle w:val="Prrafodelista"/>
+              <w:jc w:val="both"/>
+              <w:rPr>
+                <w:rFonts w:eastAsiaTheme="majorEastAsia"/>
+                <w:sz w:val="24"/>
+                <w:szCs w:val="24"/>
+              </w:rPr>
+            </w:pPr>
+            <w:r>
+              <w:rPr>
+                <w:rFonts w:eastAsiaTheme="majorEastAsia"/>
+                <w:sz w:val="24"/>
+                <w:szCs w:val="24"/>
+              </w:rPr>
+              <w:t>R: No, no han cambiado. Considero que he podido desarrollar mis intereses de una manera profesional, creativa y de una experiencia gratificante. He podido llevar cabo lo que me propuse desde un principio.</w:t>
+            </w:r>
+          </w:p>
+          <w:p>
+            <w:pPr>
+              <w:pStyle w:val="Prrafodelista"/>
               <w:numPr>
                 <w:ilvl w:val="0"/>
                 <w:numId w:val="40"/>
@@ -339,6 +358,26 @@
                 <w:szCs w:val="24"/>
               </w:rPr>
               <w:t>¿De qué manera afectó el Proyecto APT en tus intereses profesionales?</w:t>
+            </w:r>
+          </w:p>
+          <w:p>
+            <w:pPr>
+              <w:pStyle w:val="Prrafodelista"/>
+              <w:jc w:val="both"/>
+              <w:rPr>
+                <w:rFonts w:eastAsiaTheme="majorEastAsia"/>
+                <w:color w:val="767171" w:themeColor="background2" w:themeShade="80"/>
+                <w:sz w:val="24"/>
+                <w:szCs w:val="24"/>
+              </w:rPr>
+            </w:pPr>
+            <w:r>
+              <w:rPr>
+                <w:rFonts w:eastAsiaTheme="majorEastAsia"/>
+                <w:sz w:val="24"/>
+                <w:szCs w:val="24"/>
+              </w:rPr>
+              <w:t>R: Afectó de una manera positiva, es decir, que me di cuenta que mis habilidades para enfrentar proyectos complejos estaban bastante completos. En ningún momento el conocimiento fue un problema, cosa que desde un principio pensé que lo sería, pero no fue así y me di cuenta hasta que me enfrenté a realizarlo.</w:t>
             </w:r>
           </w:p>
           <w:p>
@@ -531,6 +570,25 @@
           <w:p>
             <w:pPr>
               <w:pStyle w:val="Prrafodelista"/>
+              <w:jc w:val="both"/>
+              <w:rPr>
+                <w:rFonts w:eastAsiaTheme="majorEastAsia"/>
+                <w:sz w:val="24"/>
+                <w:szCs w:val="24"/>
+              </w:rPr>
+            </w:pPr>
+            <w:r>
+              <w:rPr>
+                <w:rFonts w:eastAsiaTheme="majorEastAsia"/>
+                <w:sz w:val="24"/>
+                <w:szCs w:val="24"/>
+              </w:rPr>
+              <w:t>R: Mis debilidades han cambiado, consideraba que no era bueno documentando y me di cuenta que no es difícil una vez que se intenta. Mis fortalezas se han mejorado; como comenté en las preguntas anteriores, me atreví a realizar lo desconocido y me di cuenta que no fue difícil complementarse.</w:t>
+            </w:r>
+          </w:p>
+          <w:p>
+            <w:pPr>
+              <w:pStyle w:val="Prrafodelista"/>
               <w:numPr>
                 <w:ilvl w:val="0"/>
                 <w:numId w:val="40"/>
@@ -555,6 +613,26 @@
           <w:p>
             <w:pPr>
               <w:pStyle w:val="Prrafodelista"/>
+              <w:jc w:val="both"/>
+              <w:rPr>
+                <w:rFonts w:eastAsiaTheme="majorEastAsia"/>
+                <w:sz w:val="24"/>
+                <w:szCs w:val="24"/>
+              </w:rPr>
+            </w:pPr>
+            <w:r>
+              <w:rPr>
+                <w:rFonts w:eastAsiaTheme="majorEastAsia"/>
+                <w:sz w:val="24"/>
+                <w:szCs w:val="24"/>
+              </w:rPr>
+              <w:lastRenderedPageBreak/>
+              <w:t xml:space="preserve">R: Actualmente estoy llevando a cabo varios proyectos con empresas, considero que siguiendo la línea que he continuado hasta ahora, podrá ayudarme a fortalecerme profesionalmente y personalmente. </w:t>
+            </w:r>
+          </w:p>
+          <w:p>
+            <w:pPr>
+              <w:pStyle w:val="Prrafodelista"/>
               <w:numPr>
                 <w:ilvl w:val="0"/>
                 <w:numId w:val="40"/>
@@ -574,6 +652,25 @@
                 <w:szCs w:val="24"/>
               </w:rPr>
               <w:t>¿Cuáles son tus planes para mejorar tus debilidades?</w:t>
+            </w:r>
+          </w:p>
+          <w:p>
+            <w:pPr>
+              <w:pStyle w:val="Prrafodelista"/>
+              <w:jc w:val="both"/>
+              <w:rPr>
+                <w:rFonts w:eastAsiaTheme="majorEastAsia"/>
+                <w:sz w:val="24"/>
+                <w:szCs w:val="24"/>
+              </w:rPr>
+            </w:pPr>
+            <w:r>
+              <w:rPr>
+                <w:rFonts w:eastAsiaTheme="majorEastAsia"/>
+                <w:sz w:val="24"/>
+                <w:szCs w:val="24"/>
+              </w:rPr>
+              <w:t>R: Los planes que he utilizado para mejorar mis debilidades han sigo reforzarlas a través de práctica y error, ya que, de este modo se va adquiriendo más experiencia en el campo y así tener una visión más amplia de la guía que hay que continuar.</w:t>
             </w:r>
           </w:p>
           <w:p>
@@ -738,15 +835,12 @@
                 <w:szCs w:val="24"/>
               </w:rPr>
             </w:pPr>
-            <w:bookmarkStart w:id="0" w:name="_GoBack"/>
-            <w:bookmarkEnd w:id="0"/>
             <w:r>
               <w:rPr>
                 <w:rFonts w:eastAsiaTheme="majorEastAsia"/>
                 <w:sz w:val="24"/>
                 <w:szCs w:val="24"/>
               </w:rPr>
-              <w:lastRenderedPageBreak/>
               <w:t>3. Mira la pregunta 3 de la Pauta de Reflexión de la Fase I que describe tus proyecciones laborales al inicio de la asignatura y responde:</w:t>
             </w:r>
           </w:p>
@@ -798,6 +892,15 @@
               </w:rPr>
               <w:t>¿Luego de haber realizado tu Proyecto APT han cambiado tus proyecciones laborales? ¿De qué manera han cambiado?</w:t>
             </w:r>
+            <w:r>
+              <w:rPr>
+                <w:rFonts w:eastAsiaTheme="majorEastAsia"/>
+                <w:sz w:val="24"/>
+                <w:szCs w:val="24"/>
+              </w:rPr>
+              <w:br/>
+              <w:t>R: No, no han cambiado. He mantenido mi visión durante toda la carrera y hasta el momento no han cambiado. Estoy buscando consolidarme en un rubro fuerte y competitivo, para poder desarrollar más mis habilidades blandas como también mis habilidades profesionales.</w:t>
+            </w:r>
           </w:p>
           <w:p>
             <w:pPr>
@@ -821,6 +924,25 @@
                 <w:szCs w:val="24"/>
               </w:rPr>
               <w:t>¿En qué tipo de trabajo te imaginas en 5 años?</w:t>
+            </w:r>
+          </w:p>
+          <w:p>
+            <w:pPr>
+              <w:pStyle w:val="Prrafodelista"/>
+              <w:jc w:val="both"/>
+              <w:rPr>
+                <w:rFonts w:eastAsiaTheme="majorEastAsia"/>
+                <w:sz w:val="24"/>
+                <w:szCs w:val="24"/>
+              </w:rPr>
+            </w:pPr>
+            <w:r>
+              <w:rPr>
+                <w:rFonts w:eastAsiaTheme="majorEastAsia"/>
+                <w:sz w:val="24"/>
+                <w:szCs w:val="24"/>
+              </w:rPr>
+              <w:t>R: En 5 años me imagino trabajando en un Banco, en un puesto de jerarquía en el área de mi carrera. La idea de esto es poder crear una base fuere de contactos y de habilidades en el rubro para luego continuar por mi cuenta con todo lo aprendido.</w:t>
             </w:r>
           </w:p>
           <w:p>
@@ -892,6 +1014,25 @@
           <w:lang w:eastAsia="ja-JP"/>
         </w:rPr>
       </w:pPr>
+    </w:p>
+    <w:p>
+      <w:pPr>
+        <w:rPr>
+          <w:color w:val="595959" w:themeColor="text1" w:themeTint="A6"/>
+          <w:sz w:val="24"/>
+          <w:szCs w:val="24"/>
+          <w:lang w:eastAsia="ja-JP"/>
+        </w:rPr>
+      </w:pPr>
+      <w:r>
+        <w:rPr>
+          <w:color w:val="595959" w:themeColor="text1" w:themeTint="A6"/>
+          <w:sz w:val="24"/>
+          <w:szCs w:val="24"/>
+          <w:lang w:eastAsia="ja-JP"/>
+        </w:rPr>
+        <w:br w:type="page"/>
+      </w:r>
     </w:p>
     <w:p>
       <w:pPr>
@@ -987,6 +1128,74 @@
           <w:p>
             <w:pPr>
               <w:pStyle w:val="Prrafodelista"/>
+              <w:jc w:val="both"/>
+              <w:rPr>
+                <w:rFonts w:eastAsiaTheme="majorEastAsia"/>
+                <w:sz w:val="24"/>
+                <w:szCs w:val="24"/>
+              </w:rPr>
+            </w:pPr>
+            <w:r>
+              <w:rPr>
+                <w:rFonts w:eastAsiaTheme="majorEastAsia"/>
+                <w:sz w:val="24"/>
+                <w:szCs w:val="24"/>
+              </w:rPr>
+              <w:t>R: Los aspectos negativos que identifiqué en este proyecto fue la falta de comunicación e interés por algunos miembros del equipo, lo cual, causó molestias durante el transcurso y durante el desarrollo, se conversó, pero las actitudes de desinterés continuaban y esto fue una experiencia totalmente decepcionante.</w:t>
+            </w:r>
+          </w:p>
+          <w:p>
+            <w:pPr>
+              <w:pStyle w:val="Prrafodelista"/>
+              <w:jc w:val="both"/>
+              <w:rPr>
+                <w:rFonts w:eastAsiaTheme="majorEastAsia"/>
+                <w:sz w:val="24"/>
+                <w:szCs w:val="24"/>
+              </w:rPr>
+            </w:pPr>
+          </w:p>
+          <w:p>
+            <w:pPr>
+              <w:pStyle w:val="Prrafodelista"/>
+              <w:jc w:val="both"/>
+              <w:rPr>
+                <w:rFonts w:eastAsiaTheme="majorEastAsia"/>
+                <w:sz w:val="24"/>
+                <w:szCs w:val="24"/>
+              </w:rPr>
+            </w:pPr>
+            <w:r>
+              <w:rPr>
+                <w:rFonts w:eastAsiaTheme="majorEastAsia"/>
+                <w:sz w:val="24"/>
+                <w:szCs w:val="24"/>
+              </w:rPr>
+              <w:t>Por otro lado, lo positivo que puedo rescatar de desarrollar este proyecto fue experimentar el trabajo en equipo en un proyecto “real” y las dificultades que aparecen durante el transcurso. Aprendí a manejar los tiempos y cronogramas para poder llevar a cabo un proyecto con bastantes tareas complejas.</w:t>
+            </w:r>
+          </w:p>
+          <w:p>
+            <w:pPr>
+              <w:pStyle w:val="Prrafodelista"/>
+              <w:jc w:val="both"/>
+              <w:rPr>
+                <w:rFonts w:eastAsiaTheme="majorEastAsia"/>
+                <w:sz w:val="24"/>
+                <w:szCs w:val="24"/>
+              </w:rPr>
+            </w:pPr>
+            <w:r>
+              <w:rPr>
+                <w:rFonts w:eastAsiaTheme="majorEastAsia"/>
+                <w:sz w:val="24"/>
+                <w:szCs w:val="24"/>
+              </w:rPr>
+              <w:t xml:space="preserve"> </w:t>
+            </w:r>
+          </w:p>
+          <w:p>
+            <w:pPr>
+              <w:pStyle w:val="Prrafodelista"/>
               <w:numPr>
                 <w:ilvl w:val="0"/>
                 <w:numId w:val="40"/>
@@ -1004,6 +1213,23 @@
                 <w:szCs w:val="24"/>
               </w:rPr>
               <w:t>¿En qué aspectos crees que podrías mejorar para tus próximos trabajos en grupo dentro de contextos laborales?</w:t>
+            </w:r>
+          </w:p>
+          <w:p>
+            <w:pPr>
+              <w:pStyle w:val="Prrafodelista"/>
+              <w:jc w:val="both"/>
+              <w:rPr>
+                <w:sz w:val="24"/>
+                <w:szCs w:val="24"/>
+              </w:rPr>
+            </w:pPr>
+            <w:r>
+              <w:rPr>
+                <w:sz w:val="24"/>
+                <w:szCs w:val="24"/>
+              </w:rPr>
+              <w:t>R: Los aspectos que se podrían mejorar en base a la experiencia que rescaté, es una mejor comunicación e insistencia para lograr los objetivos grupales, ya que, si no se insiste, la otra persona seguirá despreocupada y el trabajo se acumulará.</w:t>
             </w:r>
           </w:p>
           <w:p>
@@ -1126,7 +1352,7 @@
 </file>
 
 <file path=word/endnotes.xml><?xml version="1.0" encoding="utf-8"?>
-<w:endnotes xmlns:wpc="http://schemas.microsoft.com/office/word/2010/wordprocessingCanvas" xmlns:cx="http://schemas.microsoft.com/office/drawing/2014/chartex" xmlns:mc="http://schemas.openxmlformats.org/markup-compatibility/2006" xmlns:o="urn:schemas-microsoft-com:office:office" xmlns:r="http://schemas.openxmlformats.org/officeDocument/2006/relationships" xmlns:m="http://schemas.openxmlformats.org/officeDocument/2006/math" xmlns:v="urn:schemas-microsoft-com:vml" xmlns:wp14="http://schemas.microsoft.com/office/word/2010/wordprocessingDrawing" xmlns:wp="http://schemas.openxmlformats.org/drawingml/2006/wordprocessingDrawing" xmlns:w10="urn:schemas-microsoft-com:office:word" xmlns:w="http://schemas.openxmlformats.org/wordprocessingml/2006/main" xmlns:w14="http://schemas.microsoft.com/office/word/2010/wordml" xmlns:w15="http://schemas.microsoft.com/office/word/2012/wordml" xmlns:w16se="http://schemas.microsoft.com/office/word/2015/wordml/symex" xmlns:wpg="http://schemas.microsoft.com/office/word/2010/wordprocessingGroup" xmlns:wpi="http://schemas.microsoft.com/office/word/2010/wordprocessingInk" xmlns:wne="http://schemas.microsoft.com/office/word/2006/wordml" xmlns:wps="http://schemas.microsoft.com/office/word/2010/wordprocessingShape" mc:Ignorable="w14 w15 w16se wp14">
+<w:endnotes xmlns:wpc="http://schemas.microsoft.com/office/word/2010/wordprocessingCanvas" xmlns:cx="http://schemas.microsoft.com/office/drawing/2014/chartex" xmlns:cx1="http://schemas.microsoft.com/office/drawing/2015/9/8/chartex" xmlns:cx2="http://schemas.microsoft.com/office/drawing/2015/10/21/chartex" xmlns:cx3="http://schemas.microsoft.com/office/drawing/2016/5/9/chartex" xmlns:cx4="http://schemas.microsoft.com/office/drawing/2016/5/10/chartex" xmlns:cx5="http://schemas.microsoft.com/office/drawing/2016/5/11/chartex" xmlns:cx6="http://schemas.microsoft.com/office/drawing/2016/5/12/chartex" xmlns:cx7="http://schemas.microsoft.com/office/drawing/2016/5/13/chartex" xmlns:cx8="http://schemas.microsoft.com/office/drawing/2016/5/14/chartex" xmlns:mc="http://schemas.openxmlformats.org/markup-compatibility/2006" xmlns:aink="http://schemas.microsoft.com/office/drawing/2016/ink" xmlns:am3d="http://schemas.microsoft.com/office/drawing/2017/model3d" xmlns:o="urn:schemas-microsoft-com:office:office" xmlns:oel="http://schemas.microsoft.com/office/2019/extlst" xmlns:r="http://schemas.openxmlformats.org/officeDocument/2006/relationships" xmlns:m="http://schemas.openxmlformats.org/officeDocument/2006/math" xmlns:v="urn:schemas-microsoft-com:vml" xmlns:wp14="http://schemas.microsoft.com/office/word/2010/wordprocessingDrawing" xmlns:wp="http://schemas.openxmlformats.org/drawingml/2006/wordprocessingDrawing" xmlns:w10="urn:schemas-microsoft-com:office:word" xmlns:w="http://schemas.openxmlformats.org/wordprocessingml/2006/main" xmlns:w14="http://schemas.microsoft.com/office/word/2010/wordml" xmlns:w15="http://schemas.microsoft.com/office/word/2012/wordml" xmlns:w16cex="http://schemas.microsoft.com/office/word/2018/wordml/cex" xmlns:w16cid="http://schemas.microsoft.com/office/word/2016/wordml/cid" xmlns:w16="http://schemas.microsoft.com/office/word/2018/wordml" xmlns:w16du="http://schemas.microsoft.com/office/word/2023/wordml/word16du" xmlns:w16sdtdh="http://schemas.microsoft.com/office/word/2020/wordml/sdtdatahash" xmlns:w16se="http://schemas.microsoft.com/office/word/2015/wordml/symex" xmlns:wpg="http://schemas.microsoft.com/office/word/2010/wordprocessingGroup" xmlns:wpi="http://schemas.microsoft.com/office/word/2010/wordprocessingInk" xmlns:wne="http://schemas.microsoft.com/office/word/2006/wordml" xmlns:wps="http://schemas.microsoft.com/office/word/2010/wordprocessingShape" mc:Ignorable="w14 w15 w16se w16cid w16 w16cex w16sdtdh w16du wp14">
   <w:endnote w:type="separator" w:id="-1">
     <w:p>
       <w:pPr>
@@ -1151,7 +1377,7 @@
 </file>
 
 <file path=word/footer1.xml><?xml version="1.0" encoding="utf-8"?>
-<w:ftr xmlns:wpc="http://schemas.microsoft.com/office/word/2010/wordprocessingCanvas" xmlns:cx="http://schemas.microsoft.com/office/drawing/2014/chartex" xmlns:mc="http://schemas.openxmlformats.org/markup-compatibility/2006" xmlns:o="urn:schemas-microsoft-com:office:office" xmlns:r="http://schemas.openxmlformats.org/officeDocument/2006/relationships" xmlns:m="http://schemas.openxmlformats.org/officeDocument/2006/math" xmlns:v="urn:schemas-microsoft-com:vml" xmlns:wp14="http://schemas.microsoft.com/office/word/2010/wordprocessingDrawing" xmlns:wp="http://schemas.openxmlformats.org/drawingml/2006/wordprocessingDrawing" xmlns:w10="urn:schemas-microsoft-com:office:word" xmlns:w="http://schemas.openxmlformats.org/wordprocessingml/2006/main" xmlns:w14="http://schemas.microsoft.com/office/word/2010/wordml" xmlns:w15="http://schemas.microsoft.com/office/word/2012/wordml" xmlns:w16se="http://schemas.microsoft.com/office/word/2015/wordml/symex" xmlns:wpg="http://schemas.microsoft.com/office/word/2010/wordprocessingGroup" xmlns:wpi="http://schemas.microsoft.com/office/word/2010/wordprocessingInk" xmlns:wne="http://schemas.microsoft.com/office/word/2006/wordml" xmlns:wps="http://schemas.microsoft.com/office/word/2010/wordprocessingShape" mc:Ignorable="w14 w15 w16se wp14">
+<w:ftr xmlns:wpc="http://schemas.microsoft.com/office/word/2010/wordprocessingCanvas" xmlns:cx="http://schemas.microsoft.com/office/drawing/2014/chartex" xmlns:cx1="http://schemas.microsoft.com/office/drawing/2015/9/8/chartex" xmlns:cx2="http://schemas.microsoft.com/office/drawing/2015/10/21/chartex" xmlns:cx3="http://schemas.microsoft.com/office/drawing/2016/5/9/chartex" xmlns:cx4="http://schemas.microsoft.com/office/drawing/2016/5/10/chartex" xmlns:cx5="http://schemas.microsoft.com/office/drawing/2016/5/11/chartex" xmlns:cx6="http://schemas.microsoft.com/office/drawing/2016/5/12/chartex" xmlns:cx7="http://schemas.microsoft.com/office/drawing/2016/5/13/chartex" xmlns:cx8="http://schemas.microsoft.com/office/drawing/2016/5/14/chartex" xmlns:mc="http://schemas.openxmlformats.org/markup-compatibility/2006" xmlns:aink="http://schemas.microsoft.com/office/drawing/2016/ink" xmlns:am3d="http://schemas.microsoft.com/office/drawing/2017/model3d" xmlns:o="urn:schemas-microsoft-com:office:office" xmlns:oel="http://schemas.microsoft.com/office/2019/extlst" xmlns:r="http://schemas.openxmlformats.org/officeDocument/2006/relationships" xmlns:m="http://schemas.openxmlformats.org/officeDocument/2006/math" xmlns:v="urn:schemas-microsoft-com:vml" xmlns:wp14="http://schemas.microsoft.com/office/word/2010/wordprocessingDrawing" xmlns:wp="http://schemas.openxmlformats.org/drawingml/2006/wordprocessingDrawing" xmlns:w10="urn:schemas-microsoft-com:office:word" xmlns:w="http://schemas.openxmlformats.org/wordprocessingml/2006/main" xmlns:w14="http://schemas.microsoft.com/office/word/2010/wordml" xmlns:w15="http://schemas.microsoft.com/office/word/2012/wordml" xmlns:w16cex="http://schemas.microsoft.com/office/word/2018/wordml/cex" xmlns:w16cid="http://schemas.microsoft.com/office/word/2016/wordml/cid" xmlns:w16="http://schemas.microsoft.com/office/word/2018/wordml" xmlns:w16du="http://schemas.microsoft.com/office/word/2023/wordml/word16du" xmlns:w16sdtdh="http://schemas.microsoft.com/office/word/2020/wordml/sdtdatahash" xmlns:w16se="http://schemas.microsoft.com/office/word/2015/wordml/symex" xmlns:wpg="http://schemas.microsoft.com/office/word/2010/wordprocessingGroup" xmlns:wpi="http://schemas.microsoft.com/office/word/2010/wordprocessingInk" xmlns:wne="http://schemas.microsoft.com/office/word/2006/wordml" xmlns:wps="http://schemas.microsoft.com/office/word/2010/wordprocessingShape" mc:Ignorable="w14 w15 w16se w16cid w16 w16cex w16sdtdh w16du wp14">
   <w:sdt>
     <w:sdtPr>
       <w:id w:val="-937982979"/>
@@ -1160,7 +1386,6 @@
         <w:docPartUnique/>
       </w:docPartObj>
     </w:sdtPr>
-    <w:sdtEndPr/>
     <w:sdtContent>
       <w:p>
         <w:pPr>
@@ -1439,7 +1664,7 @@
 </file>
 
 <file path=word/footnotes.xml><?xml version="1.0" encoding="utf-8"?>
-<w:footnotes xmlns:wpc="http://schemas.microsoft.com/office/word/2010/wordprocessingCanvas" xmlns:cx="http://schemas.microsoft.com/office/drawing/2014/chartex" xmlns:mc="http://schemas.openxmlformats.org/markup-compatibility/2006" xmlns:o="urn:schemas-microsoft-com:office:office" xmlns:r="http://schemas.openxmlformats.org/officeDocument/2006/relationships" xmlns:m="http://schemas.openxmlformats.org/officeDocument/2006/math" xmlns:v="urn:schemas-microsoft-com:vml" xmlns:wp14="http://schemas.microsoft.com/office/word/2010/wordprocessingDrawing" xmlns:wp="http://schemas.openxmlformats.org/drawingml/2006/wordprocessingDrawing" xmlns:w10="urn:schemas-microsoft-com:office:word" xmlns:w="http://schemas.openxmlformats.org/wordprocessingml/2006/main" xmlns:w14="http://schemas.microsoft.com/office/word/2010/wordml" xmlns:w15="http://schemas.microsoft.com/office/word/2012/wordml" xmlns:w16se="http://schemas.microsoft.com/office/word/2015/wordml/symex" xmlns:wpg="http://schemas.microsoft.com/office/word/2010/wordprocessingGroup" xmlns:wpi="http://schemas.microsoft.com/office/word/2010/wordprocessingInk" xmlns:wne="http://schemas.microsoft.com/office/word/2006/wordml" xmlns:wps="http://schemas.microsoft.com/office/word/2010/wordprocessingShape" mc:Ignorable="w14 w15 w16se wp14">
+<w:footnotes xmlns:wpc="http://schemas.microsoft.com/office/word/2010/wordprocessingCanvas" xmlns:cx="http://schemas.microsoft.com/office/drawing/2014/chartex" xmlns:cx1="http://schemas.microsoft.com/office/drawing/2015/9/8/chartex" xmlns:cx2="http://schemas.microsoft.com/office/drawing/2015/10/21/chartex" xmlns:cx3="http://schemas.microsoft.com/office/drawing/2016/5/9/chartex" xmlns:cx4="http://schemas.microsoft.com/office/drawing/2016/5/10/chartex" xmlns:cx5="http://schemas.microsoft.com/office/drawing/2016/5/11/chartex" xmlns:cx6="http://schemas.microsoft.com/office/drawing/2016/5/12/chartex" xmlns:cx7="http://schemas.microsoft.com/office/drawing/2016/5/13/chartex" xmlns:cx8="http://schemas.microsoft.com/office/drawing/2016/5/14/chartex" xmlns:mc="http://schemas.openxmlformats.org/markup-compatibility/2006" xmlns:aink="http://schemas.microsoft.com/office/drawing/2016/ink" xmlns:am3d="http://schemas.microsoft.com/office/drawing/2017/model3d" xmlns:o="urn:schemas-microsoft-com:office:office" xmlns:oel="http://schemas.microsoft.com/office/2019/extlst" xmlns:r="http://schemas.openxmlformats.org/officeDocument/2006/relationships" xmlns:m="http://schemas.openxmlformats.org/officeDocument/2006/math" xmlns:v="urn:schemas-microsoft-com:vml" xmlns:wp14="http://schemas.microsoft.com/office/word/2010/wordprocessingDrawing" xmlns:wp="http://schemas.openxmlformats.org/drawingml/2006/wordprocessingDrawing" xmlns:w10="urn:schemas-microsoft-com:office:word" xmlns:w="http://schemas.openxmlformats.org/wordprocessingml/2006/main" xmlns:w14="http://schemas.microsoft.com/office/word/2010/wordml" xmlns:w15="http://schemas.microsoft.com/office/word/2012/wordml" xmlns:w16cex="http://schemas.microsoft.com/office/word/2018/wordml/cex" xmlns:w16cid="http://schemas.microsoft.com/office/word/2016/wordml/cid" xmlns:w16="http://schemas.microsoft.com/office/word/2018/wordml" xmlns:w16du="http://schemas.microsoft.com/office/word/2023/wordml/word16du" xmlns:w16sdtdh="http://schemas.microsoft.com/office/word/2020/wordml/sdtdatahash" xmlns:w16se="http://schemas.microsoft.com/office/word/2015/wordml/symex" xmlns:wpg="http://schemas.microsoft.com/office/word/2010/wordprocessingGroup" xmlns:wpi="http://schemas.microsoft.com/office/word/2010/wordprocessingInk" xmlns:wne="http://schemas.microsoft.com/office/word/2006/wordml" xmlns:wps="http://schemas.microsoft.com/office/word/2010/wordprocessingShape" mc:Ignorable="w14 w15 w16se w16cid w16 w16cex w16sdtdh w16du wp14">
   <w:footnote w:type="separator" w:id="-1">
     <w:p>
       <w:pPr>
@@ -1464,7 +1689,7 @@
 </file>
 
 <file path=word/header1.xml><?xml version="1.0" encoding="utf-8"?>
-<w:hdr xmlns:wpc="http://schemas.microsoft.com/office/word/2010/wordprocessingCanvas" xmlns:cx="http://schemas.microsoft.com/office/drawing/2014/chartex" xmlns:mc="http://schemas.openxmlformats.org/markup-compatibility/2006" xmlns:o="urn:schemas-microsoft-com:office:office" xmlns:r="http://schemas.openxmlformats.org/officeDocument/2006/relationships" xmlns:m="http://schemas.openxmlformats.org/officeDocument/2006/math" xmlns:v="urn:schemas-microsoft-com:vml" xmlns:wp14="http://schemas.microsoft.com/office/word/2010/wordprocessingDrawing" xmlns:wp="http://schemas.openxmlformats.org/drawingml/2006/wordprocessingDrawing" xmlns:w10="urn:schemas-microsoft-com:office:word" xmlns:w="http://schemas.openxmlformats.org/wordprocessingml/2006/main" xmlns:w14="http://schemas.microsoft.com/office/word/2010/wordml" xmlns:w15="http://schemas.microsoft.com/office/word/2012/wordml" xmlns:w16se="http://schemas.microsoft.com/office/word/2015/wordml/symex" xmlns:wpg="http://schemas.microsoft.com/office/word/2010/wordprocessingGroup" xmlns:wpi="http://schemas.microsoft.com/office/word/2010/wordprocessingInk" xmlns:wne="http://schemas.microsoft.com/office/word/2006/wordml" xmlns:wps="http://schemas.microsoft.com/office/word/2010/wordprocessingShape" mc:Ignorable="w14 w15 w16se wp14">
+<w:hdr xmlns:wpc="http://schemas.microsoft.com/office/word/2010/wordprocessingCanvas" xmlns:cx="http://schemas.microsoft.com/office/drawing/2014/chartex" xmlns:cx1="http://schemas.microsoft.com/office/drawing/2015/9/8/chartex" xmlns:cx2="http://schemas.microsoft.com/office/drawing/2015/10/21/chartex" xmlns:cx3="http://schemas.microsoft.com/office/drawing/2016/5/9/chartex" xmlns:cx4="http://schemas.microsoft.com/office/drawing/2016/5/10/chartex" xmlns:cx5="http://schemas.microsoft.com/office/drawing/2016/5/11/chartex" xmlns:cx6="http://schemas.microsoft.com/office/drawing/2016/5/12/chartex" xmlns:cx7="http://schemas.microsoft.com/office/drawing/2016/5/13/chartex" xmlns:cx8="http://schemas.microsoft.com/office/drawing/2016/5/14/chartex" xmlns:mc="http://schemas.openxmlformats.org/markup-compatibility/2006" xmlns:aink="http://schemas.microsoft.com/office/drawing/2016/ink" xmlns:am3d="http://schemas.microsoft.com/office/drawing/2017/model3d" xmlns:o="urn:schemas-microsoft-com:office:office" xmlns:oel="http://schemas.microsoft.com/office/2019/extlst" xmlns:r="http://schemas.openxmlformats.org/officeDocument/2006/relationships" xmlns:m="http://schemas.openxmlformats.org/officeDocument/2006/math" xmlns:v="urn:schemas-microsoft-com:vml" xmlns:wp14="http://schemas.microsoft.com/office/word/2010/wordprocessingDrawing" xmlns:wp="http://schemas.openxmlformats.org/drawingml/2006/wordprocessingDrawing" xmlns:w10="urn:schemas-microsoft-com:office:word" xmlns:w="http://schemas.openxmlformats.org/wordprocessingml/2006/main" xmlns:w14="http://schemas.microsoft.com/office/word/2010/wordml" xmlns:w15="http://schemas.microsoft.com/office/word/2012/wordml" xmlns:w16cex="http://schemas.microsoft.com/office/word/2018/wordml/cex" xmlns:w16cid="http://schemas.microsoft.com/office/word/2016/wordml/cid" xmlns:w16="http://schemas.microsoft.com/office/word/2018/wordml" xmlns:w16du="http://schemas.microsoft.com/office/word/2023/wordml/word16du" xmlns:w16sdtdh="http://schemas.microsoft.com/office/word/2020/wordml/sdtdatahash" xmlns:w16se="http://schemas.microsoft.com/office/word/2015/wordml/symex" xmlns:wpg="http://schemas.microsoft.com/office/word/2010/wordprocessingGroup" xmlns:wpi="http://schemas.microsoft.com/office/word/2010/wordprocessingInk" xmlns:wne="http://schemas.microsoft.com/office/word/2006/wordml" xmlns:wps="http://schemas.microsoft.com/office/word/2010/wordprocessingShape" mc:Ignorable="w14 w15 w16se w16cid w16 w16cex w16sdtdh w16du wp14">
   <w:tbl>
     <w:tblPr>
       <w:tblStyle w:val="Tablaconcuadrcula"/>
@@ -1634,7 +1859,7 @@
 </file>
 
 <file path=word/header2.xml><?xml version="1.0" encoding="utf-8"?>
-<w:hdr xmlns:wpc="http://schemas.microsoft.com/office/word/2010/wordprocessingCanvas" xmlns:cx="http://schemas.microsoft.com/office/drawing/2014/chartex" xmlns:mc="http://schemas.openxmlformats.org/markup-compatibility/2006" xmlns:o="urn:schemas-microsoft-com:office:office" xmlns:r="http://schemas.openxmlformats.org/officeDocument/2006/relationships" xmlns:m="http://schemas.openxmlformats.org/officeDocument/2006/math" xmlns:v="urn:schemas-microsoft-com:vml" xmlns:wp14="http://schemas.microsoft.com/office/word/2010/wordprocessingDrawing" xmlns:wp="http://schemas.openxmlformats.org/drawingml/2006/wordprocessingDrawing" xmlns:w10="urn:schemas-microsoft-com:office:word" xmlns:w="http://schemas.openxmlformats.org/wordprocessingml/2006/main" xmlns:w14="http://schemas.microsoft.com/office/word/2010/wordml" xmlns:w15="http://schemas.microsoft.com/office/word/2012/wordml" xmlns:w16se="http://schemas.microsoft.com/office/word/2015/wordml/symex" xmlns:wpg="http://schemas.microsoft.com/office/word/2010/wordprocessingGroup" xmlns:wpi="http://schemas.microsoft.com/office/word/2010/wordprocessingInk" xmlns:wne="http://schemas.microsoft.com/office/word/2006/wordml" xmlns:wps="http://schemas.microsoft.com/office/word/2010/wordprocessingShape" mc:Ignorable="w14 w15 w16se wp14">
+<w:hdr xmlns:wpc="http://schemas.microsoft.com/office/word/2010/wordprocessingCanvas" xmlns:cx="http://schemas.microsoft.com/office/drawing/2014/chartex" xmlns:cx1="http://schemas.microsoft.com/office/drawing/2015/9/8/chartex" xmlns:cx2="http://schemas.microsoft.com/office/drawing/2015/10/21/chartex" xmlns:cx3="http://schemas.microsoft.com/office/drawing/2016/5/9/chartex" xmlns:cx4="http://schemas.microsoft.com/office/drawing/2016/5/10/chartex" xmlns:cx5="http://schemas.microsoft.com/office/drawing/2016/5/11/chartex" xmlns:cx6="http://schemas.microsoft.com/office/drawing/2016/5/12/chartex" xmlns:cx7="http://schemas.microsoft.com/office/drawing/2016/5/13/chartex" xmlns:cx8="http://schemas.microsoft.com/office/drawing/2016/5/14/chartex" xmlns:mc="http://schemas.openxmlformats.org/markup-compatibility/2006" xmlns:aink="http://schemas.microsoft.com/office/drawing/2016/ink" xmlns:am3d="http://schemas.microsoft.com/office/drawing/2017/model3d" xmlns:o="urn:schemas-microsoft-com:office:office" xmlns:oel="http://schemas.microsoft.com/office/2019/extlst" xmlns:r="http://schemas.openxmlformats.org/officeDocument/2006/relationships" xmlns:m="http://schemas.openxmlformats.org/officeDocument/2006/math" xmlns:v="urn:schemas-microsoft-com:vml" xmlns:wp14="http://schemas.microsoft.com/office/word/2010/wordprocessingDrawing" xmlns:wp="http://schemas.openxmlformats.org/drawingml/2006/wordprocessingDrawing" xmlns:w10="urn:schemas-microsoft-com:office:word" xmlns:w="http://schemas.openxmlformats.org/wordprocessingml/2006/main" xmlns:w14="http://schemas.microsoft.com/office/word/2010/wordml" xmlns:w15="http://schemas.microsoft.com/office/word/2012/wordml" xmlns:w16cex="http://schemas.microsoft.com/office/word/2018/wordml/cex" xmlns:w16cid="http://schemas.microsoft.com/office/word/2016/wordml/cid" xmlns:w16="http://schemas.microsoft.com/office/word/2018/wordml" xmlns:w16du="http://schemas.microsoft.com/office/word/2023/wordml/word16du" xmlns:w16sdtdh="http://schemas.microsoft.com/office/word/2020/wordml/sdtdatahash" xmlns:w16se="http://schemas.microsoft.com/office/word/2015/wordml/symex" xmlns:wpg="http://schemas.microsoft.com/office/word/2010/wordprocessingGroup" xmlns:wpi="http://schemas.microsoft.com/office/word/2010/wordprocessingInk" xmlns:wne="http://schemas.microsoft.com/office/word/2006/wordml" xmlns:wps="http://schemas.microsoft.com/office/word/2010/wordprocessingShape" mc:Ignorable="w14 w15 w16se w16cid w16 w16cex w16sdtdh w16du wp14">
   <w:tbl>
     <w:tblPr>
       <w:tblStyle w:val="Tablaconcuadrcula"/>
@@ -1917,7 +2142,7 @@
 </file>
 
 <file path=word/numbering.xml><?xml version="1.0" encoding="utf-8"?>
-<w:numbering xmlns:wpc="http://schemas.microsoft.com/office/word/2010/wordprocessingCanvas" xmlns:cx="http://schemas.microsoft.com/office/drawing/2014/chartex" xmlns:mc="http://schemas.openxmlformats.org/markup-compatibility/2006" xmlns:o="urn:schemas-microsoft-com:office:office" xmlns:r="http://schemas.openxmlformats.org/officeDocument/2006/relationships" xmlns:m="http://schemas.openxmlformats.org/officeDocument/2006/math" xmlns:v="urn:schemas-microsoft-com:vml" xmlns:wp14="http://schemas.microsoft.com/office/word/2010/wordprocessingDrawing" xmlns:wp="http://schemas.openxmlformats.org/drawingml/2006/wordprocessingDrawing" xmlns:w10="urn:schemas-microsoft-com:office:word" xmlns:w="http://schemas.openxmlformats.org/wordprocessingml/2006/main" xmlns:w14="http://schemas.microsoft.com/office/word/2010/wordml" xmlns:w15="http://schemas.microsoft.com/office/word/2012/wordml" xmlns:w16se="http://schemas.microsoft.com/office/word/2015/wordml/symex" xmlns:wpg="http://schemas.microsoft.com/office/word/2010/wordprocessingGroup" xmlns:wpi="http://schemas.microsoft.com/office/word/2010/wordprocessingInk" xmlns:wne="http://schemas.microsoft.com/office/word/2006/wordml" xmlns:wps="http://schemas.microsoft.com/office/word/2010/wordprocessingShape" mc:Ignorable="w14 w15 w16se wp14">
+<w:numbering xmlns:wpc="http://schemas.microsoft.com/office/word/2010/wordprocessingCanvas" xmlns:cx="http://schemas.microsoft.com/office/drawing/2014/chartex" xmlns:cx1="http://schemas.microsoft.com/office/drawing/2015/9/8/chartex" xmlns:cx2="http://schemas.microsoft.com/office/drawing/2015/10/21/chartex" xmlns:cx3="http://schemas.microsoft.com/office/drawing/2016/5/9/chartex" xmlns:cx4="http://schemas.microsoft.com/office/drawing/2016/5/10/chartex" xmlns:cx5="http://schemas.microsoft.com/office/drawing/2016/5/11/chartex" xmlns:cx6="http://schemas.microsoft.com/office/drawing/2016/5/12/chartex" xmlns:cx7="http://schemas.microsoft.com/office/drawing/2016/5/13/chartex" xmlns:cx8="http://schemas.microsoft.com/office/drawing/2016/5/14/chartex" xmlns:mc="http://schemas.openxmlformats.org/markup-compatibility/2006" xmlns:aink="http://schemas.microsoft.com/office/drawing/2016/ink" xmlns:am3d="http://schemas.microsoft.com/office/drawing/2017/model3d" xmlns:o="urn:schemas-microsoft-com:office:office" xmlns:oel="http://schemas.microsoft.com/office/2019/extlst" xmlns:r="http://schemas.openxmlformats.org/officeDocument/2006/relationships" xmlns:m="http://schemas.openxmlformats.org/officeDocument/2006/math" xmlns:v="urn:schemas-microsoft-com:vml" xmlns:wp14="http://schemas.microsoft.com/office/word/2010/wordprocessingDrawing" xmlns:wp="http://schemas.openxmlformats.org/drawingml/2006/wordprocessingDrawing" xmlns:w10="urn:schemas-microsoft-com:office:word" xmlns:w="http://schemas.openxmlformats.org/wordprocessingml/2006/main" xmlns:w14="http://schemas.microsoft.com/office/word/2010/wordml" xmlns:w15="http://schemas.microsoft.com/office/word/2012/wordml" xmlns:w16cex="http://schemas.microsoft.com/office/word/2018/wordml/cex" xmlns:w16cid="http://schemas.microsoft.com/office/word/2016/wordml/cid" xmlns:w16="http://schemas.microsoft.com/office/word/2018/wordml" xmlns:w16du="http://schemas.microsoft.com/office/word/2023/wordml/word16du" xmlns:w16sdtdh="http://schemas.microsoft.com/office/word/2020/wordml/sdtdatahash" xmlns:w16se="http://schemas.microsoft.com/office/word/2015/wordml/symex" xmlns:wpg="http://schemas.microsoft.com/office/word/2010/wordprocessingGroup" xmlns:wpi="http://schemas.microsoft.com/office/word/2010/wordprocessingInk" xmlns:wne="http://schemas.microsoft.com/office/word/2006/wordml" xmlns:wps="http://schemas.microsoft.com/office/word/2010/wordprocessingShape" mc:Ignorable="w14 w15 w16se w16cid w16 w16cex w16sdtdh w16du wp14">
   <w:abstractNum w:abstractNumId="0" w15:restartNumberingAfterBreak="0">
     <w:nsid w:val="049156A1"/>
     <w:multiLevelType w:val="hybridMultilevel"/>
@@ -6491,124 +6716,124 @@
       </w:rPr>
     </w:lvl>
   </w:abstractNum>
-  <w:num w:numId="1">
+  <w:num w:numId="1" w16cid:durableId="596408919">
     <w:abstractNumId w:val="3"/>
   </w:num>
-  <w:num w:numId="2">
+  <w:num w:numId="2" w16cid:durableId="1711415381">
     <w:abstractNumId w:val="8"/>
   </w:num>
-  <w:num w:numId="3">
+  <w:num w:numId="3" w16cid:durableId="1685671381">
     <w:abstractNumId w:val="12"/>
   </w:num>
-  <w:num w:numId="4">
+  <w:num w:numId="4" w16cid:durableId="1014764852">
     <w:abstractNumId w:val="28"/>
   </w:num>
-  <w:num w:numId="5">
+  <w:num w:numId="5" w16cid:durableId="1788350211">
     <w:abstractNumId w:val="30"/>
   </w:num>
-  <w:num w:numId="6">
+  <w:num w:numId="6" w16cid:durableId="1149714007">
     <w:abstractNumId w:val="4"/>
   </w:num>
-  <w:num w:numId="7">
+  <w:num w:numId="7" w16cid:durableId="905919124">
     <w:abstractNumId w:val="11"/>
   </w:num>
-  <w:num w:numId="8">
+  <w:num w:numId="8" w16cid:durableId="648487244">
     <w:abstractNumId w:val="19"/>
   </w:num>
-  <w:num w:numId="9">
+  <w:num w:numId="9" w16cid:durableId="730151717">
     <w:abstractNumId w:val="15"/>
   </w:num>
-  <w:num w:numId="10">
+  <w:num w:numId="10" w16cid:durableId="2132702143">
     <w:abstractNumId w:val="9"/>
   </w:num>
-  <w:num w:numId="11">
+  <w:num w:numId="11" w16cid:durableId="1662077138">
     <w:abstractNumId w:val="24"/>
   </w:num>
-  <w:num w:numId="12">
+  <w:num w:numId="12" w16cid:durableId="1912696909">
     <w:abstractNumId w:val="35"/>
   </w:num>
-  <w:num w:numId="13">
+  <w:num w:numId="13" w16cid:durableId="2127429862">
     <w:abstractNumId w:val="29"/>
   </w:num>
-  <w:num w:numId="14">
+  <w:num w:numId="14" w16cid:durableId="1123187332">
     <w:abstractNumId w:val="1"/>
   </w:num>
-  <w:num w:numId="15">
+  <w:num w:numId="15" w16cid:durableId="678506110">
     <w:abstractNumId w:val="36"/>
   </w:num>
-  <w:num w:numId="16">
+  <w:num w:numId="16" w16cid:durableId="1305548273">
     <w:abstractNumId w:val="21"/>
   </w:num>
-  <w:num w:numId="17">
+  <w:num w:numId="17" w16cid:durableId="1470126459">
     <w:abstractNumId w:val="17"/>
   </w:num>
-  <w:num w:numId="18">
+  <w:num w:numId="18" w16cid:durableId="1840736152">
     <w:abstractNumId w:val="31"/>
   </w:num>
-  <w:num w:numId="19">
+  <w:num w:numId="19" w16cid:durableId="1994679443">
     <w:abstractNumId w:val="10"/>
   </w:num>
-  <w:num w:numId="20">
+  <w:num w:numId="20" w16cid:durableId="1067534866">
     <w:abstractNumId w:val="39"/>
   </w:num>
-  <w:num w:numId="21">
+  <w:num w:numId="21" w16cid:durableId="1076323345">
     <w:abstractNumId w:val="34"/>
   </w:num>
-  <w:num w:numId="22">
+  <w:num w:numId="22" w16cid:durableId="1690449085">
     <w:abstractNumId w:val="13"/>
   </w:num>
-  <w:num w:numId="23">
+  <w:num w:numId="23" w16cid:durableId="202988083">
     <w:abstractNumId w:val="14"/>
   </w:num>
-  <w:num w:numId="24">
+  <w:num w:numId="24" w16cid:durableId="932281964">
     <w:abstractNumId w:val="5"/>
   </w:num>
-  <w:num w:numId="25">
+  <w:num w:numId="25" w16cid:durableId="1099108907">
     <w:abstractNumId w:val="16"/>
   </w:num>
-  <w:num w:numId="26">
+  <w:num w:numId="26" w16cid:durableId="1924531839">
     <w:abstractNumId w:val="20"/>
   </w:num>
-  <w:num w:numId="27">
+  <w:num w:numId="27" w16cid:durableId="264195141">
     <w:abstractNumId w:val="23"/>
   </w:num>
-  <w:num w:numId="28">
+  <w:num w:numId="28" w16cid:durableId="598874519">
     <w:abstractNumId w:val="0"/>
   </w:num>
-  <w:num w:numId="29">
+  <w:num w:numId="29" w16cid:durableId="2034183774">
     <w:abstractNumId w:val="18"/>
   </w:num>
-  <w:num w:numId="30">
+  <w:num w:numId="30" w16cid:durableId="754207614">
     <w:abstractNumId w:val="22"/>
   </w:num>
-  <w:num w:numId="31">
+  <w:num w:numId="31" w16cid:durableId="1914773053">
     <w:abstractNumId w:val="2"/>
   </w:num>
-  <w:num w:numId="32">
+  <w:num w:numId="32" w16cid:durableId="41370016">
     <w:abstractNumId w:val="7"/>
   </w:num>
-  <w:num w:numId="33">
+  <w:num w:numId="33" w16cid:durableId="1416777955">
     <w:abstractNumId w:val="32"/>
   </w:num>
-  <w:num w:numId="34">
+  <w:num w:numId="34" w16cid:durableId="901597215">
     <w:abstractNumId w:val="38"/>
   </w:num>
-  <w:num w:numId="35">
+  <w:num w:numId="35" w16cid:durableId="1284461414">
     <w:abstractNumId w:val="6"/>
   </w:num>
-  <w:num w:numId="36">
+  <w:num w:numId="36" w16cid:durableId="1460538891">
     <w:abstractNumId w:val="25"/>
   </w:num>
-  <w:num w:numId="37">
+  <w:num w:numId="37" w16cid:durableId="1986929016">
     <w:abstractNumId w:val="37"/>
   </w:num>
-  <w:num w:numId="38">
+  <w:num w:numId="38" w16cid:durableId="643003269">
     <w:abstractNumId w:val="27"/>
   </w:num>
-  <w:num w:numId="39">
+  <w:num w:numId="39" w16cid:durableId="648899639">
     <w:abstractNumId w:val="26"/>
   </w:num>
-  <w:num w:numId="40">
+  <w:num w:numId="40" w16cid:durableId="1899512525">
     <w:abstractNumId w:val="33"/>
   </w:num>
   <w:numIdMacAtCleanup w:val="18"/>
@@ -6616,7 +6841,7 @@
 </file>
 
 <file path=word/styles.xml><?xml version="1.0" encoding="utf-8"?>
-<w:styles xmlns:mc="http://schemas.openxmlformats.org/markup-compatibility/2006" xmlns:r="http://schemas.openxmlformats.org/officeDocument/2006/relationships" xmlns:w="http://schemas.openxmlformats.org/wordprocessingml/2006/main" xmlns:w14="http://schemas.microsoft.com/office/word/2010/wordml" xmlns:w15="http://schemas.microsoft.com/office/word/2012/wordml" xmlns:w16se="http://schemas.microsoft.com/office/word/2015/wordml/symex" mc:Ignorable="w14 w15 w16se">
+<w:styles xmlns:mc="http://schemas.openxmlformats.org/markup-compatibility/2006" xmlns:r="http://schemas.openxmlformats.org/officeDocument/2006/relationships" xmlns:w="http://schemas.openxmlformats.org/wordprocessingml/2006/main" xmlns:w14="http://schemas.microsoft.com/office/word/2010/wordml" xmlns:w15="http://schemas.microsoft.com/office/word/2012/wordml" xmlns:w16cex="http://schemas.microsoft.com/office/word/2018/wordml/cex" xmlns:w16cid="http://schemas.microsoft.com/office/word/2016/wordml/cid" xmlns:w16="http://schemas.microsoft.com/office/word/2018/wordml" xmlns:w16du="http://schemas.microsoft.com/office/word/2023/wordml/word16du" xmlns:w16sdtdh="http://schemas.microsoft.com/office/word/2020/wordml/sdtdatahash" xmlns:w16se="http://schemas.microsoft.com/office/word/2015/wordml/symex" mc:Ignorable="w14 w15 w16se w16cid w16 w16cex w16sdtdh w16du">
   <w:docDefaults>
     <w:rPrDefault>
       <w:rPr>
@@ -6632,7 +6857,7 @@
       </w:pPr>
     </w:pPrDefault>
   </w:docDefaults>
-  <w:latentStyles w:defLockedState="0" w:defUIPriority="99" w:defSemiHidden="0" w:defUnhideWhenUsed="0" w:defQFormat="0" w:count="371">
+  <w:latentStyles w:defLockedState="0" w:defUIPriority="99" w:defSemiHidden="0" w:defUnhideWhenUsed="0" w:defQFormat="0" w:count="376">
     <w:lsdException w:name="Normal" w:uiPriority="0" w:qFormat="1"/>
     <w:lsdException w:name="heading 1" w:uiPriority="9" w:qFormat="1"/>
     <w:lsdException w:name="heading 2" w:semiHidden="1" w:uiPriority="9" w:unhideWhenUsed="1" w:qFormat="1"/>
@@ -7004,6 +7229,11 @@
     <w:lsdException w:name="List Table 5 Dark Accent 6" w:uiPriority="50"/>
     <w:lsdException w:name="List Table 6 Colorful Accent 6" w:uiPriority="51"/>
     <w:lsdException w:name="List Table 7 Colorful Accent 6" w:uiPriority="52"/>
+    <w:lsdException w:name="Mention" w:semiHidden="1" w:unhideWhenUsed="1"/>
+    <w:lsdException w:name="Smart Hyperlink" w:semiHidden="1" w:unhideWhenUsed="1"/>
+    <w:lsdException w:name="Hashtag" w:semiHidden="1" w:unhideWhenUsed="1"/>
+    <w:lsdException w:name="Unresolved Mention" w:semiHidden="1" w:unhideWhenUsed="1"/>
+    <w:lsdException w:name="Smart Link" w:semiHidden="1" w:unhideWhenUsed="1"/>
   </w:latentStyles>
   <w:style w:type="paragraph" w:default="1" w:styleId="Normal">
     <w:name w:val="Normal"/>
@@ -7987,7 +8217,7 @@
       <w:szCs w:val="24"/>
     </w:rPr>
   </w:style>
-  <w:style w:type="table" w:styleId="Cuadrculadetablaclara">
+  <w:style w:type="table" w:styleId="Tablaconcuadrculaclara">
     <w:name w:val="Grid Table Light"/>
     <w:basedOn w:val="Tablanormal"/>
     <w:uiPriority w:val="40"/>
@@ -8009,7 +8239,7 @@
   <w:style w:type="table" w:customStyle="1" w:styleId="Cuadrculadetablaclara1">
     <w:name w:val="Cuadrícula de tabla clara1"/>
     <w:basedOn w:val="Tablanormal"/>
-    <w:next w:val="Cuadrculadetablaclara"/>
+    <w:next w:val="Tablaconcuadrculaclara"/>
     <w:uiPriority w:val="40"/>
     <w:rsid w:val="00943DF1"/>
     <w:pPr>
@@ -8062,532 +8292,6 @@
     </w:rPr>
   </w:style>
 </w:styles>
-</file>
-
-<file path=word/glossary/document.xml><?xml version="1.0" encoding="utf-8"?>
-<w:glossaryDocument xmlns:wpc="http://schemas.microsoft.com/office/word/2010/wordprocessingCanvas" xmlns:cx="http://schemas.microsoft.com/office/drawing/2014/chartex" xmlns:mc="http://schemas.openxmlformats.org/markup-compatibility/2006" xmlns:o="urn:schemas-microsoft-com:office:office" xmlns:r="http://schemas.openxmlformats.org/officeDocument/2006/relationships" xmlns:m="http://schemas.openxmlformats.org/officeDocument/2006/math" xmlns:v="urn:schemas-microsoft-com:vml" xmlns:wp14="http://schemas.microsoft.com/office/word/2010/wordprocessingDrawing" xmlns:wp="http://schemas.openxmlformats.org/drawingml/2006/wordprocessingDrawing" xmlns:w10="urn:schemas-microsoft-com:office:word" xmlns:w="http://schemas.openxmlformats.org/wordprocessingml/2006/main" xmlns:w14="http://schemas.microsoft.com/office/word/2010/wordml" xmlns:w15="http://schemas.microsoft.com/office/word/2012/wordml" xmlns:w16se="http://schemas.microsoft.com/office/word/2015/wordml/symex" xmlns:wpg="http://schemas.microsoft.com/office/word/2010/wordprocessingGroup" xmlns:wpi="http://schemas.microsoft.com/office/word/2010/wordprocessingInk" xmlns:wne="http://schemas.microsoft.com/office/word/2006/wordml" xmlns:wps="http://schemas.microsoft.com/office/word/2010/wordprocessingShape" mc:Ignorable="w14 w15 w16se wp14"/>
-</file>
-
-<file path=word/glossary/fontTable.xml><?xml version="1.0" encoding="utf-8"?>
-<w:fonts xmlns:mc="http://schemas.openxmlformats.org/markup-compatibility/2006" xmlns:r="http://schemas.openxmlformats.org/officeDocument/2006/relationships" xmlns:w="http://schemas.openxmlformats.org/wordprocessingml/2006/main" xmlns:w14="http://schemas.microsoft.com/office/word/2010/wordml" xmlns:w15="http://schemas.microsoft.com/office/word/2012/wordml" xmlns:w16se="http://schemas.microsoft.com/office/word/2015/wordml/symex" mc:Ignorable="w14 w15 w16se">
-  <w:font w:name="Calibri">
-    <w:panose1 w:val="020F0502020204030204"/>
-    <w:charset w:val="00"/>
-    <w:family w:val="swiss"/>
-    <w:pitch w:val="variable"/>
-    <w:sig w:usb0="E4002EFF" w:usb1="C000247B" w:usb2="00000009" w:usb3="00000000" w:csb0="000001FF" w:csb1="00000000"/>
-  </w:font>
-  <w:font w:name="Times New Roman">
-    <w:panose1 w:val="02020603050405020304"/>
-    <w:charset w:val="00"/>
-    <w:family w:val="roman"/>
-    <w:pitch w:val="variable"/>
-    <w:sig w:usb0="E0002EFF" w:usb1="C000785B" w:usb2="00000009" w:usb3="00000000" w:csb0="000001FF" w:csb1="00000000"/>
-  </w:font>
-  <w:font w:name="Courier New">
-    <w:panose1 w:val="02070309020205020404"/>
-    <w:charset w:val="00"/>
-    <w:family w:val="modern"/>
-    <w:pitch w:val="fixed"/>
-    <w:sig w:usb0="E0002EFF" w:usb1="C0007843" w:usb2="00000009" w:usb3="00000000" w:csb0="000001FF" w:csb1="00000000"/>
-  </w:font>
-  <w:font w:name="Wingdings">
-    <w:panose1 w:val="05000000000000000000"/>
-    <w:charset w:val="02"/>
-    <w:family w:val="auto"/>
-    <w:pitch w:val="variable"/>
-    <w:sig w:usb0="00000000" w:usb1="10000000" w:usb2="00000000" w:usb3="00000000" w:csb0="80000000" w:csb1="00000000"/>
-  </w:font>
-  <w:font w:name="Symbol">
-    <w:panose1 w:val="05050102010706020507"/>
-    <w:charset w:val="02"/>
-    <w:family w:val="roman"/>
-    <w:pitch w:val="variable"/>
-    <w:sig w:usb0="00000000" w:usb1="10000000" w:usb2="00000000" w:usb3="00000000" w:csb0="80000000" w:csb1="00000000"/>
-  </w:font>
-  <w:font w:name="Calibri Light">
-    <w:panose1 w:val="020F0302020204030204"/>
-    <w:charset w:val="00"/>
-    <w:family w:val="swiss"/>
-    <w:pitch w:val="variable"/>
-    <w:sig w:usb0="E4002EFF" w:usb1="C000247B" w:usb2="00000009" w:usb3="00000000" w:csb0="000001FF" w:csb1="00000000"/>
-  </w:font>
-  <w:font w:name="Segoe UI">
-    <w:panose1 w:val="020B0502040204020203"/>
-    <w:charset w:val="00"/>
-    <w:family w:val="swiss"/>
-    <w:pitch w:val="variable"/>
-    <w:sig w:usb0="E4002EFF" w:usb1="C000E47F" w:usb2="00000009" w:usb3="00000000" w:csb0="000001FF" w:csb1="00000000"/>
-  </w:font>
-  <w:font w:name="Century Gothic">
-    <w:panose1 w:val="020B0502020202020204"/>
-    <w:charset w:val="00"/>
-    <w:family w:val="swiss"/>
-    <w:pitch w:val="variable"/>
-    <w:sig w:usb0="00000287" w:usb1="00000000" w:usb2="00000000" w:usb3="00000000" w:csb0="0000009F" w:csb1="00000000"/>
-  </w:font>
-</w:fonts>
-</file>
-
-<file path=word/glossary/settings.xml><?xml version="1.0" encoding="utf-8"?>
-<w:settings xmlns:mc="http://schemas.openxmlformats.org/markup-compatibility/2006" xmlns:o="urn:schemas-microsoft-com:office:office" xmlns:r="http://schemas.openxmlformats.org/officeDocument/2006/relationships" xmlns:m="http://schemas.openxmlformats.org/officeDocument/2006/math" xmlns:v="urn:schemas-microsoft-com:vml" xmlns:w10="urn:schemas-microsoft-com:office:word" xmlns:w="http://schemas.openxmlformats.org/wordprocessingml/2006/main" xmlns:w14="http://schemas.microsoft.com/office/word/2010/wordml" xmlns:w15="http://schemas.microsoft.com/office/word/2012/wordml" xmlns:w16se="http://schemas.microsoft.com/office/word/2015/wordml/symex" xmlns:sl="http://schemas.openxmlformats.org/schemaLibrary/2006/main" mc:Ignorable="w14 w15 w16se">
-  <w:defaultTabStop w:val="708"/>
-  <w:hyphenationZone w:val="425"/>
-  <w:characterSpacingControl w:val="doNotCompress"/>
-  <w:compat>
-    <w:useFELayout/>
-    <w:compatSetting w:name="compatibilityMode" w:uri="http://schemas.microsoft.com/office/word" w:val="12"/>
-  </w:compat>
-  <w:rsids>
-    <w:rsidRoot w:val="009A1234"/>
-    <w:rsid w:val="009A1234"/>
-  </w:rsids>
-  <m:mathPr>
-    <m:mathFont m:val="Cambria Math"/>
-    <m:brkBin m:val="before"/>
-    <m:brkBinSub m:val="--"/>
-    <m:smallFrac m:val="0"/>
-    <m:dispDef/>
-    <m:lMargin m:val="0"/>
-    <m:rMargin m:val="0"/>
-    <m:defJc m:val="centerGroup"/>
-    <m:wrapIndent m:val="1440"/>
-    <m:intLim m:val="subSup"/>
-    <m:naryLim m:val="undOvr"/>
-  </m:mathPr>
-  <w:themeFontLang w:val="es-CL"/>
-  <w:clrSchemeMapping w:bg1="light1" w:t1="dark1" w:bg2="light2" w:t2="dark2" w:accent1="accent1" w:accent2="accent2" w:accent3="accent3" w:accent4="accent4" w:accent5="accent5" w:accent6="accent6" w:hyperlink="hyperlink" w:followedHyperlink="followedHyperlink"/>
-  <w:decimalSymbol w:val=","/>
-  <w:listSeparator w:val=";"/>
-</w:settings>
-</file>
-
-<file path=word/glossary/styles.xml><?xml version="1.0" encoding="utf-8"?>
-<w:styles xmlns:mc="http://schemas.openxmlformats.org/markup-compatibility/2006" xmlns:r="http://schemas.openxmlformats.org/officeDocument/2006/relationships" xmlns:w="http://schemas.openxmlformats.org/wordprocessingml/2006/main" xmlns:w14="http://schemas.microsoft.com/office/word/2010/wordml" xmlns:w15="http://schemas.microsoft.com/office/word/2012/wordml" xmlns:w16se="http://schemas.microsoft.com/office/word/2015/wordml/symex" mc:Ignorable="w14 w15 w16se">
-  <w:docDefaults>
-    <w:rPrDefault>
-      <w:rPr>
-        <w:rFonts w:asciiTheme="minorHAnsi" w:eastAsiaTheme="minorEastAsia" w:hAnsiTheme="minorHAnsi" w:cstheme="minorBidi"/>
-        <w:sz w:val="22"/>
-        <w:szCs w:val="22"/>
-        <w:lang w:val="es-CL" w:eastAsia="es-CL" w:bidi="ar-SA"/>
-      </w:rPr>
-    </w:rPrDefault>
-    <w:pPrDefault>
-      <w:pPr>
-        <w:spacing w:after="160" w:line="259" w:lineRule="auto"/>
-      </w:pPr>
-    </w:pPrDefault>
-  </w:docDefaults>
-  <w:latentStyles w:defLockedState="0" w:defUIPriority="99" w:defSemiHidden="0" w:defUnhideWhenUsed="0" w:defQFormat="0" w:count="371">
-    <w:lsdException w:name="Normal" w:uiPriority="0" w:qFormat="1"/>
-    <w:lsdException w:name="heading 1" w:uiPriority="9" w:qFormat="1"/>
-    <w:lsdException w:name="heading 2" w:semiHidden="1" w:uiPriority="9" w:unhideWhenUsed="1" w:qFormat="1"/>
-    <w:lsdException w:name="heading 3" w:semiHidden="1" w:uiPriority="9" w:unhideWhenUsed="1" w:qFormat="1"/>
-    <w:lsdException w:name="heading 4" w:semiHidden="1" w:uiPriority="9" w:unhideWhenUsed="1" w:qFormat="1"/>
-    <w:lsdException w:name="heading 5" w:semiHidden="1" w:uiPriority="9" w:unhideWhenUsed="1" w:qFormat="1"/>
-    <w:lsdException w:name="heading 6" w:semiHidden="1" w:uiPriority="9" w:unhideWhenUsed="1" w:qFormat="1"/>
-    <w:lsdException w:name="heading 7" w:semiHidden="1" w:uiPriority="9" w:unhideWhenUsed="1" w:qFormat="1"/>
-    <w:lsdException w:name="heading 8" w:semiHidden="1" w:uiPriority="9" w:unhideWhenUsed="1" w:qFormat="1"/>
-    <w:lsdException w:name="heading 9" w:semiHidden="1" w:uiPriority="9" w:unhideWhenUsed="1" w:qFormat="1"/>
-    <w:lsdException w:name="index 1" w:semiHidden="1" w:unhideWhenUsed="1"/>
-    <w:lsdException w:name="index 2" w:semiHidden="1" w:unhideWhenUsed="1"/>
-    <w:lsdException w:name="index 3" w:semiHidden="1" w:unhideWhenUsed="1"/>
-    <w:lsdException w:name="index 4" w:semiHidden="1" w:unhideWhenUsed="1"/>
-    <w:lsdException w:name="index 5" w:semiHidden="1" w:unhideWhenUsed="1"/>
-    <w:lsdException w:name="index 6" w:semiHidden="1" w:unhideWhenUsed="1"/>
-    <w:lsdException w:name="index 7" w:semiHidden="1" w:unhideWhenUsed="1"/>
-    <w:lsdException w:name="index 8" w:semiHidden="1" w:unhideWhenUsed="1"/>
-    <w:lsdException w:name="index 9" w:semiHidden="1" w:unhideWhenUsed="1"/>
-    <w:lsdException w:name="toc 1" w:semiHidden="1" w:uiPriority="39" w:unhideWhenUsed="1"/>
-    <w:lsdException w:name="toc 2" w:semiHidden="1" w:uiPriority="39" w:unhideWhenUsed="1"/>
-    <w:lsdException w:name="toc 3" w:semiHidden="1" w:uiPriority="39" w:unhideWhenUsed="1"/>
-    <w:lsdException w:name="toc 4" w:semiHidden="1" w:uiPriority="39" w:unhideWhenUsed="1"/>
-    <w:lsdException w:name="toc 5" w:semiHidden="1" w:uiPriority="39" w:unhideWhenUsed="1"/>
-    <w:lsdException w:name="toc 6" w:semiHidden="1" w:uiPriority="39" w:unhideWhenUsed="1"/>
-    <w:lsdException w:name="toc 7" w:semiHidden="1" w:uiPriority="39" w:unhideWhenUsed="1"/>
-    <w:lsdException w:name="toc 8" w:semiHidden="1" w:uiPriority="39" w:unhideWhenUsed="1"/>
-    <w:lsdException w:name="toc 9" w:semiHidden="1" w:uiPriority="39" w:unhideWhenUsed="1"/>
-    <w:lsdException w:name="Normal Indent" w:semiHidden="1" w:unhideWhenUsed="1"/>
-    <w:lsdException w:name="footnote text" w:semiHidden="1" w:unhideWhenUsed="1"/>
-    <w:lsdException w:name="annotation text" w:semiHidden="1" w:unhideWhenUsed="1"/>
-    <w:lsdException w:name="header" w:semiHidden="1" w:unhideWhenUsed="1"/>
-    <w:lsdException w:name="footer" w:semiHidden="1" w:unhideWhenUsed="1"/>
-    <w:lsdException w:name="index heading" w:semiHidden="1" w:unhideWhenUsed="1"/>
-    <w:lsdException w:name="caption" w:semiHidden="1" w:uiPriority="35" w:unhideWhenUsed="1" w:qFormat="1"/>
-    <w:lsdException w:name="table of figures" w:semiHidden="1" w:unhideWhenUsed="1"/>
-    <w:lsdException w:name="envelope address" w:semiHidden="1" w:unhideWhenUsed="1"/>
-    <w:lsdException w:name="envelope return" w:semiHidden="1" w:unhideWhenUsed="1"/>
-    <w:lsdException w:name="footnote reference" w:semiHidden="1" w:unhideWhenUsed="1"/>
-    <w:lsdException w:name="annotation reference" w:semiHidden="1" w:unhideWhenUsed="1"/>
-    <w:lsdException w:name="line number" w:semiHidden="1" w:unhideWhenUsed="1"/>
-    <w:lsdException w:name="page number" w:semiHidden="1" w:unhideWhenUsed="1"/>
-    <w:lsdException w:name="endnote reference" w:semiHidden="1" w:unhideWhenUsed="1"/>
-    <w:lsdException w:name="endnote text" w:semiHidden="1" w:unhideWhenUsed="1"/>
-    <w:lsdException w:name="table of authorities" w:semiHidden="1" w:unhideWhenUsed="1"/>
-    <w:lsdException w:name="macro" w:semiHidden="1" w:unhideWhenUsed="1"/>
-    <w:lsdException w:name="toa heading" w:semiHidden="1" w:unhideWhenUsed="1"/>
-    <w:lsdException w:name="List" w:semiHidden="1" w:unhideWhenUsed="1"/>
-    <w:lsdException w:name="List Bullet" w:semiHidden="1" w:unhideWhenUsed="1"/>
-    <w:lsdException w:name="List Number" w:semiHidden="1" w:unhideWhenUsed="1"/>
-    <w:lsdException w:name="List 2" w:semiHidden="1" w:unhideWhenUsed="1"/>
-    <w:lsdException w:name="List 3" w:semiHidden="1" w:unhideWhenUsed="1"/>
-    <w:lsdException w:name="List 4" w:semiHidden="1" w:unhideWhenUsed="1"/>
-    <w:lsdException w:name="List 5" w:semiHidden="1" w:unhideWhenUsed="1"/>
-    <w:lsdException w:name="List Bullet 2" w:semiHidden="1" w:unhideWhenUsed="1"/>
-    <w:lsdException w:name="List Bullet 3" w:semiHidden="1" w:unhideWhenUsed="1"/>
-    <w:lsdException w:name="List Bullet 4" w:semiHidden="1" w:unhideWhenUsed="1"/>
-    <w:lsdException w:name="List Bullet 5" w:semiHidden="1" w:unhideWhenUsed="1"/>
-    <w:lsdException w:name="List Number 2" w:semiHidden="1" w:unhideWhenUsed="1"/>
-    <w:lsdException w:name="List Number 3" w:semiHidden="1" w:unhideWhenUsed="1"/>
-    <w:lsdException w:name="List Number 4" w:semiHidden="1" w:unhideWhenUsed="1"/>
-    <w:lsdException w:name="List Number 5" w:semiHidden="1" w:unhideWhenUsed="1"/>
-    <w:lsdException w:name="Title" w:uiPriority="10" w:qFormat="1"/>
-    <w:lsdException w:name="Closing" w:semiHidden="1" w:unhideWhenUsed="1"/>
-    <w:lsdException w:name="Signature" w:semiHidden="1" w:unhideWhenUsed="1"/>
-    <w:lsdException w:name="Default Paragraph Font" w:semiHidden="1" w:uiPriority="1" w:unhideWhenUsed="1"/>
-    <w:lsdException w:name="Body Text" w:semiHidden="1" w:unhideWhenUsed="1"/>
-    <w:lsdException w:name="Body Text Indent" w:semiHidden="1" w:unhideWhenUsed="1"/>
-    <w:lsdException w:name="List Continue" w:semiHidden="1" w:unhideWhenUsed="1"/>
-    <w:lsdException w:name="List Continue 2" w:semiHidden="1" w:unhideWhenUsed="1"/>
-    <w:lsdException w:name="List Continue 3" w:semiHidden="1" w:unhideWhenUsed="1"/>
-    <w:lsdException w:name="List Continue 4" w:semiHidden="1" w:unhideWhenUsed="1"/>
-    <w:lsdException w:name="List Continue 5" w:semiHidden="1" w:unhideWhenUsed="1"/>
-    <w:lsdException w:name="Message Header" w:semiHidden="1" w:unhideWhenUsed="1"/>
-    <w:lsdException w:name="Subtitle" w:uiPriority="11" w:qFormat="1"/>
-    <w:lsdException w:name="Salutation" w:semiHidden="1" w:unhideWhenUsed="1"/>
-    <w:lsdException w:name="Date" w:semiHidden="1" w:unhideWhenUsed="1"/>
-    <w:lsdException w:name="Body Text First Indent" w:semiHidden="1" w:unhideWhenUsed="1"/>
-    <w:lsdException w:name="Body Text First Indent 2" w:semiHidden="1" w:unhideWhenUsed="1"/>
-    <w:lsdException w:name="Note Heading" w:semiHidden="1" w:unhideWhenUsed="1"/>
-    <w:lsdException w:name="Body Text 2" w:semiHidden="1" w:unhideWhenUsed="1"/>
-    <w:lsdException w:name="Body Text 3" w:semiHidden="1" w:unhideWhenUsed="1"/>
-    <w:lsdException w:name="Body Text Indent 2" w:semiHidden="1" w:unhideWhenUsed="1"/>
-    <w:lsdException w:name="Body Text Indent 3" w:semiHidden="1" w:unhideWhenUsed="1"/>
-    <w:lsdException w:name="Block Text" w:semiHidden="1" w:unhideWhenUsed="1"/>
-    <w:lsdException w:name="Hyperlink" w:semiHidden="1" w:unhideWhenUsed="1"/>
-    <w:lsdException w:name="FollowedHyperlink" w:semiHidden="1" w:unhideWhenUsed="1"/>
-    <w:lsdException w:name="Strong" w:uiPriority="22" w:qFormat="1"/>
-    <w:lsdException w:name="Emphasis" w:uiPriority="20" w:qFormat="1"/>
-    <w:lsdException w:name="Document Map" w:semiHidden="1" w:unhideWhenUsed="1"/>
-    <w:lsdException w:name="Plain Text" w:semiHidden="1" w:unhideWhenUsed="1"/>
-    <w:lsdException w:name="E-mail Signature" w:semiHidden="1" w:unhideWhenUsed="1"/>
-    <w:lsdException w:name="HTML Top of Form" w:semiHidden="1" w:unhideWhenUsed="1"/>
-    <w:lsdException w:name="HTML Bottom of Form" w:semiHidden="1" w:unhideWhenUsed="1"/>
-    <w:lsdException w:name="Normal (Web)" w:semiHidden="1" w:unhideWhenUsed="1"/>
-    <w:lsdException w:name="HTML Acronym" w:semiHidden="1" w:unhideWhenUsed="1"/>
-    <w:lsdException w:name="HTML Address" w:semiHidden="1" w:unhideWhenUsed="1"/>
-    <w:lsdException w:name="HTML Cite" w:semiHidden="1" w:unhideWhenUsed="1"/>
-    <w:lsdException w:name="HTML Code" w:semiHidden="1" w:unhideWhenUsed="1"/>
-    <w:lsdException w:name="HTML Definition" w:semiHidden="1" w:unhideWhenUsed="1"/>
-    <w:lsdException w:name="HTML Keyboard" w:semiHidden="1" w:unhideWhenUsed="1"/>
-    <w:lsdException w:name="HTML Preformatted" w:semiHidden="1" w:unhideWhenUsed="1"/>
-    <w:lsdException w:name="HTML Sample" w:semiHidden="1" w:unhideWhenUsed="1"/>
-    <w:lsdException w:name="HTML Typewriter" w:semiHidden="1" w:unhideWhenUsed="1"/>
-    <w:lsdException w:name="HTML Variable" w:semiHidden="1" w:unhideWhenUsed="1"/>
-    <w:lsdException w:name="Normal Table" w:semiHidden="1" w:unhideWhenUsed="1"/>
-    <w:lsdException w:name="annotation subject" w:semiHidden="1" w:unhideWhenUsed="1"/>
-    <w:lsdException w:name="No List" w:semiHidden="1" w:unhideWhenUsed="1"/>
-    <w:lsdException w:name="Outline List 1" w:semiHidden="1" w:unhideWhenUsed="1"/>
-    <w:lsdException w:name="Outline List 2" w:semiHidden="1" w:unhideWhenUsed="1"/>
-    <w:lsdException w:name="Outline List 3" w:semiHidden="1" w:unhideWhenUsed="1"/>
-    <w:lsdException w:name="Table Simple 1" w:semiHidden="1" w:unhideWhenUsed="1"/>
-    <w:lsdException w:name="Table Simple 2" w:semiHidden="1" w:unhideWhenUsed="1"/>
-    <w:lsdException w:name="Table Simple 3" w:semiHidden="1" w:unhideWhenUsed="1"/>
-    <w:lsdException w:name="Table Classic 1" w:semiHidden="1" w:unhideWhenUsed="1"/>
-    <w:lsdException w:name="Table Classic 2" w:semiHidden="1" w:unhideWhenUsed="1"/>
-    <w:lsdException w:name="Table Classic 3" w:semiHidden="1" w:unhideWhenUsed="1"/>
-    <w:lsdException w:name="Table Classic 4" w:semiHidden="1" w:unhideWhenUsed="1"/>
-    <w:lsdException w:name="Table Colorful 1" w:semiHidden="1" w:unhideWhenUsed="1"/>
-    <w:lsdException w:name="Table Colorful 2" w:semiHidden="1" w:unhideWhenUsed="1"/>
-    <w:lsdException w:name="Table Colorful 3" w:semiHidden="1" w:unhideWhenUsed="1"/>
-    <w:lsdException w:name="Table Columns 1" w:semiHidden="1" w:unhideWhenUsed="1"/>
-    <w:lsdException w:name="Table Columns 2" w:semiHidden="1" w:unhideWhenUsed="1"/>
-    <w:lsdException w:name="Table Columns 3" w:semiHidden="1" w:unhideWhenUsed="1"/>
-    <w:lsdException w:name="Table Columns 4" w:semiHidden="1" w:unhideWhenUsed="1"/>
-    <w:lsdException w:name="Table Columns 5" w:semiHidden="1" w:unhideWhenUsed="1"/>
-    <w:lsdException w:name="Table Grid 1" w:semiHidden="1" w:unhideWhenUsed="1"/>
-    <w:lsdException w:name="Table Grid 2" w:semiHidden="1" w:unhideWhenUsed="1"/>
-    <w:lsdException w:name="Table Grid 3" w:semiHidden="1" w:unhideWhenUsed="1"/>
-    <w:lsdException w:name="Table Grid 4" w:semiHidden="1" w:unhideWhenUsed="1"/>
-    <w:lsdException w:name="Table Grid 5" w:semiHidden="1" w:unhideWhenUsed="1"/>
-    <w:lsdException w:name="Table Grid 6" w:semiHidden="1" w:unhideWhenUsed="1"/>
-    <w:lsdException w:name="Table Grid 7" w:semiHidden="1" w:unhideWhenUsed="1"/>
-    <w:lsdException w:name="Table Grid 8" w:semiHidden="1" w:unhideWhenUsed="1"/>
-    <w:lsdException w:name="Table List 1" w:semiHidden="1" w:unhideWhenUsed="1"/>
-    <w:lsdException w:name="Table List 2" w:semiHidden="1" w:unhideWhenUsed="1"/>
-    <w:lsdException w:name="Table List 3" w:semiHidden="1" w:unhideWhenUsed="1"/>
-    <w:lsdException w:name="Table List 4" w:semiHidden="1" w:unhideWhenUsed="1"/>
-    <w:lsdException w:name="Table List 5" w:semiHidden="1" w:unhideWhenUsed="1"/>
-    <w:lsdException w:name="Table List 6" w:semiHidden="1" w:unhideWhenUsed="1"/>
-    <w:lsdException w:name="Table List 7" w:semiHidden="1" w:unhideWhenUsed="1"/>
-    <w:lsdException w:name="Table List 8" w:semiHidden="1" w:unhideWhenUsed="1"/>
-    <w:lsdException w:name="Table 3D effects 1" w:semiHidden="1" w:unhideWhenUsed="1"/>
-    <w:lsdException w:name="Table 3D effects 2" w:semiHidden="1" w:unhideWhenUsed="1"/>
-    <w:lsdException w:name="Table 3D effects 3" w:semiHidden="1" w:unhideWhenUsed="1"/>
-    <w:lsdException w:name="Table Contemporary" w:semiHidden="1" w:unhideWhenUsed="1"/>
-    <w:lsdException w:name="Table Elegant" w:semiHidden="1" w:unhideWhenUsed="1"/>
-    <w:lsdException w:name="Table Professional" w:semiHidden="1" w:unhideWhenUsed="1"/>
-    <w:lsdException w:name="Table Subtle 1" w:semiHidden="1" w:unhideWhenUsed="1"/>
-    <w:lsdException w:name="Table Subtle 2" w:semiHidden="1" w:unhideWhenUsed="1"/>
-    <w:lsdException w:name="Table Web 1" w:semiHidden="1" w:unhideWhenUsed="1"/>
-    <w:lsdException w:name="Table Web 2" w:semiHidden="1" w:unhideWhenUsed="1"/>
-    <w:lsdException w:name="Table Web 3" w:semiHidden="1" w:unhideWhenUsed="1"/>
-    <w:lsdException w:name="Balloon Text" w:semiHidden="1" w:unhideWhenUsed="1"/>
-    <w:lsdException w:name="Table Grid" w:uiPriority="39"/>
-    <w:lsdException w:name="Table Theme" w:semiHidden="1" w:unhideWhenUsed="1"/>
-    <w:lsdException w:name="Placeholder Text" w:semiHidden="1"/>
-    <w:lsdException w:name="No Spacing" w:uiPriority="1" w:qFormat="1"/>
-    <w:lsdException w:name="Light Shading" w:uiPriority="60"/>
-    <w:lsdException w:name="Light List" w:uiPriority="61"/>
-    <w:lsdException w:name="Light Grid" w:uiPriority="62"/>
-    <w:lsdException w:name="Medium Shading 1" w:uiPriority="63"/>
-    <w:lsdException w:name="Medium Shading 2" w:uiPriority="64"/>
-    <w:lsdException w:name="Medium List 1" w:uiPriority="65"/>
-    <w:lsdException w:name="Medium List 2" w:uiPriority="66"/>
-    <w:lsdException w:name="Medium Grid 1" w:uiPriority="67"/>
-    <w:lsdException w:name="Medium Grid 2" w:uiPriority="68"/>
-    <w:lsdException w:name="Medium Grid 3" w:uiPriority="69"/>
-    <w:lsdException w:name="Dark List" w:uiPriority="70"/>
-    <w:lsdException w:name="Colorful Shading" w:uiPriority="71"/>
-    <w:lsdException w:name="Colorful List" w:uiPriority="72"/>
-    <w:lsdException w:name="Colorful Grid" w:uiPriority="73"/>
-    <w:lsdException w:name="Light Shading Accent 1" w:uiPriority="60"/>
-    <w:lsdException w:name="Light List Accent 1" w:uiPriority="61"/>
-    <w:lsdException w:name="Light Grid Accent 1" w:uiPriority="62"/>
-    <w:lsdException w:name="Medium Shading 1 Accent 1" w:uiPriority="63"/>
-    <w:lsdException w:name="Medium Shading 2 Accent 1" w:uiPriority="64"/>
-    <w:lsdException w:name="Medium List 1 Accent 1" w:uiPriority="65"/>
-    <w:lsdException w:name="Revision" w:semiHidden="1"/>
-    <w:lsdException w:name="List Paragraph" w:uiPriority="34" w:qFormat="1"/>
-    <w:lsdException w:name="Quote" w:uiPriority="29" w:qFormat="1"/>
-    <w:lsdException w:name="Intense Quote" w:uiPriority="30" w:qFormat="1"/>
-    <w:lsdException w:name="Medium List 2 Accent 1" w:uiPriority="66"/>
-    <w:lsdException w:name="Medium Grid 1 Accent 1" w:uiPriority="67"/>
-    <w:lsdException w:name="Medium Grid 2 Accent 1" w:uiPriority="68"/>
-    <w:lsdException w:name="Medium Grid 3 Accent 1" w:uiPriority="69"/>
-    <w:lsdException w:name="Dark List Accent 1" w:uiPriority="70"/>
-    <w:lsdException w:name="Colorful Shading Accent 1" w:uiPriority="71"/>
-    <w:lsdException w:name="Colorful List Accent 1" w:uiPriority="72"/>
-    <w:lsdException w:name="Colorful Grid Accent 1" w:uiPriority="73"/>
-    <w:lsdException w:name="Light Shading Accent 2" w:uiPriority="60"/>
-    <w:lsdException w:name="Light List Accent 2" w:uiPriority="61"/>
-    <w:lsdException w:name="Light Grid Accent 2" w:uiPriority="62"/>
-    <w:lsdException w:name="Medium Shading 1 Accent 2" w:uiPriority="63"/>
-    <w:lsdException w:name="Medium Shading 2 Accent 2" w:uiPriority="64"/>
-    <w:lsdException w:name="Medium List 1 Accent 2" w:uiPriority="65"/>
-    <w:lsdException w:name="Medium List 2 Accent 2" w:uiPriority="66"/>
-    <w:lsdException w:name="Medium Grid 1 Accent 2" w:uiPriority="67"/>
-    <w:lsdException w:name="Medium Grid 2 Accent 2" w:uiPriority="68"/>
-    <w:lsdException w:name="Medium Grid 3 Accent 2" w:uiPriority="69"/>
-    <w:lsdException w:name="Dark List Accent 2" w:uiPriority="70"/>
-    <w:lsdException w:name="Colorful Shading Accent 2" w:uiPriority="71"/>
-    <w:lsdException w:name="Colorful List Accent 2" w:uiPriority="72"/>
-    <w:lsdException w:name="Colorful Grid Accent 2" w:uiPriority="73"/>
-    <w:lsdException w:name="Light Shading Accent 3" w:uiPriority="60"/>
-    <w:lsdException w:name="Light List Accent 3" w:uiPriority="61"/>
-    <w:lsdException w:name="Light Grid Accent 3" w:uiPriority="62"/>
-    <w:lsdException w:name="Medium Shading 1 Accent 3" w:uiPriority="63"/>
-    <w:lsdException w:name="Medium Shading 2 Accent 3" w:uiPriority="64"/>
-    <w:lsdException w:name="Medium List 1 Accent 3" w:uiPriority="65"/>
-    <w:lsdException w:name="Medium List 2 Accent 3" w:uiPriority="66"/>
-    <w:lsdException w:name="Medium Grid 1 Accent 3" w:uiPriority="67"/>
-    <w:lsdException w:name="Medium Grid 2 Accent 3" w:uiPriority="68"/>
-    <w:lsdException w:name="Medium Grid 3 Accent 3" w:uiPriority="69"/>
-    <w:lsdException w:name="Dark List Accent 3" w:uiPriority="70"/>
-    <w:lsdException w:name="Colorful Shading Accent 3" w:uiPriority="71"/>
-    <w:lsdException w:name="Colorful List Accent 3" w:uiPriority="72"/>
-    <w:lsdException w:name="Colorful Grid Accent 3" w:uiPriority="73"/>
-    <w:lsdException w:name="Light Shading Accent 4" w:uiPriority="60"/>
-    <w:lsdException w:name="Light List Accent 4" w:uiPriority="61"/>
-    <w:lsdException w:name="Light Grid Accent 4" w:uiPriority="62"/>
-    <w:lsdException w:name="Medium Shading 1 Accent 4" w:uiPriority="63"/>
-    <w:lsdException w:name="Medium Shading 2 Accent 4" w:uiPriority="64"/>
-    <w:lsdException w:name="Medium List 1 Accent 4" w:uiPriority="65"/>
-    <w:lsdException w:name="Medium List 2 Accent 4" w:uiPriority="66"/>
-    <w:lsdException w:name="Medium Grid 1 Accent 4" w:uiPriority="67"/>
-    <w:lsdException w:name="Medium Grid 2 Accent 4" w:uiPriority="68"/>
-    <w:lsdException w:name="Medium Grid 3 Accent 4" w:uiPriority="69"/>
-    <w:lsdException w:name="Dark List Accent 4" w:uiPriority="70"/>
-    <w:lsdException w:name="Colorful Shading Accent 4" w:uiPriority="71"/>
-    <w:lsdException w:name="Colorful List Accent 4" w:uiPriority="72"/>
-    <w:lsdException w:name="Colorful Grid Accent 4" w:uiPriority="73"/>
-    <w:lsdException w:name="Light Shading Accent 5" w:uiPriority="60"/>
-    <w:lsdException w:name="Light List Accent 5" w:uiPriority="61"/>
-    <w:lsdException w:name="Light Grid Accent 5" w:uiPriority="62"/>
-    <w:lsdException w:name="Medium Shading 1 Accent 5" w:uiPriority="63"/>
-    <w:lsdException w:name="Medium Shading 2 Accent 5" w:uiPriority="64"/>
-    <w:lsdException w:name="Medium List 1 Accent 5" w:uiPriority="65"/>
-    <w:lsdException w:name="Medium List 2 Accent 5" w:uiPriority="66"/>
-    <w:lsdException w:name="Medium Grid 1 Accent 5" w:uiPriority="67"/>
-    <w:lsdException w:name="Medium Grid 2 Accent 5" w:uiPriority="68"/>
-    <w:lsdException w:name="Medium Grid 3 Accent 5" w:uiPriority="69"/>
-    <w:lsdException w:name="Dark List Accent 5" w:uiPriority="70"/>
-    <w:lsdException w:name="Colorful Shading Accent 5" w:uiPriority="71"/>
-    <w:lsdException w:name="Colorful List Accent 5" w:uiPriority="72"/>
-    <w:lsdException w:name="Colorful Grid Accent 5" w:uiPriority="73"/>
-    <w:lsdException w:name="Light Shading Accent 6" w:uiPriority="60"/>
-    <w:lsdException w:name="Light List Accent 6" w:uiPriority="61"/>
-    <w:lsdException w:name="Light Grid Accent 6" w:uiPriority="62"/>
-    <w:lsdException w:name="Medium Shading 1 Accent 6" w:uiPriority="63"/>
-    <w:lsdException w:name="Medium Shading 2 Accent 6" w:uiPriority="64"/>
-    <w:lsdException w:name="Medium List 1 Accent 6" w:uiPriority="65"/>
-    <w:lsdException w:name="Medium List 2 Accent 6" w:uiPriority="66"/>
-    <w:lsdException w:name="Medium Grid 1 Accent 6" w:uiPriority="67"/>
-    <w:lsdException w:name="Medium Grid 2 Accent 6" w:uiPriority="68"/>
-    <w:lsdException w:name="Medium Grid 3 Accent 6" w:uiPriority="69"/>
-    <w:lsdException w:name="Dark List Accent 6" w:uiPriority="70"/>
-    <w:lsdException w:name="Colorful Shading Accent 6" w:uiPriority="71"/>
-    <w:lsdException w:name="Colorful List Accent 6" w:uiPriority="72"/>
-    <w:lsdException w:name="Colorful Grid Accent 6" w:uiPriority="73"/>
-    <w:lsdException w:name="Subtle Emphasis" w:uiPriority="19" w:qFormat="1"/>
-    <w:lsdException w:name="Intense Emphasis" w:uiPriority="21" w:qFormat="1"/>
-    <w:lsdException w:name="Subtle Reference" w:uiPriority="31" w:qFormat="1"/>
-    <w:lsdException w:name="Intense Reference" w:uiPriority="32" w:qFormat="1"/>
-    <w:lsdException w:name="Book Title" w:uiPriority="33" w:qFormat="1"/>
-    <w:lsdException w:name="Bibliography" w:semiHidden="1" w:uiPriority="37" w:unhideWhenUsed="1"/>
-    <w:lsdException w:name="TOC Heading" w:semiHidden="1" w:uiPriority="39" w:unhideWhenUsed="1" w:qFormat="1"/>
-    <w:lsdException w:name="Plain Table 1" w:uiPriority="41"/>
-    <w:lsdException w:name="Plain Table 2" w:uiPriority="42"/>
-    <w:lsdException w:name="Plain Table 3" w:uiPriority="43"/>
-    <w:lsdException w:name="Plain Table 4" w:uiPriority="44"/>
-    <w:lsdException w:name="Plain Table 5" w:uiPriority="45"/>
-    <w:lsdException w:name="Grid Table Light" w:uiPriority="40"/>
-    <w:lsdException w:name="Grid Table 1 Light" w:uiPriority="46"/>
-    <w:lsdException w:name="Grid Table 2" w:uiPriority="47"/>
-    <w:lsdException w:name="Grid Table 3" w:uiPriority="48"/>
-    <w:lsdException w:name="Grid Table 4" w:uiPriority="49"/>
-    <w:lsdException w:name="Grid Table 5 Dark" w:uiPriority="50"/>
-    <w:lsdException w:name="Grid Table 6 Colorful" w:uiPriority="51"/>
-    <w:lsdException w:name="Grid Table 7 Colorful" w:uiPriority="52"/>
-    <w:lsdException w:name="Grid Table 1 Light Accent 1" w:uiPriority="46"/>
-    <w:lsdException w:name="Grid Table 2 Accent 1" w:uiPriority="47"/>
-    <w:lsdException w:name="Grid Table 3 Accent 1" w:uiPriority="48"/>
-    <w:lsdException w:name="Grid Table 4 Accent 1" w:uiPriority="49"/>
-    <w:lsdException w:name="Grid Table 5 Dark Accent 1" w:uiPriority="50"/>
-    <w:lsdException w:name="Grid Table 6 Colorful Accent 1" w:uiPriority="51"/>
-    <w:lsdException w:name="Grid Table 7 Colorful Accent 1" w:uiPriority="52"/>
-    <w:lsdException w:name="Grid Table 1 Light Accent 2" w:uiPriority="46"/>
-    <w:lsdException w:name="Grid Table 2 Accent 2" w:uiPriority="47"/>
-    <w:lsdException w:name="Grid Table 3 Accent 2" w:uiPriority="48"/>
-    <w:lsdException w:name="Grid Table 4 Accent 2" w:uiPriority="49"/>
-    <w:lsdException w:name="Grid Table 5 Dark Accent 2" w:uiPriority="50"/>
-    <w:lsdException w:name="Grid Table 6 Colorful Accent 2" w:uiPriority="51"/>
-    <w:lsdException w:name="Grid Table 7 Colorful Accent 2" w:uiPriority="52"/>
-    <w:lsdException w:name="Grid Table 1 Light Accent 3" w:uiPriority="46"/>
-    <w:lsdException w:name="Grid Table 2 Accent 3" w:uiPriority="47"/>
-    <w:lsdException w:name="Grid Table 3 Accent 3" w:uiPriority="48"/>
-    <w:lsdException w:name="Grid Table 4 Accent 3" w:uiPriority="49"/>
-    <w:lsdException w:name="Grid Table 5 Dark Accent 3" w:uiPriority="50"/>
-    <w:lsdException w:name="Grid Table 6 Colorful Accent 3" w:uiPriority="51"/>
-    <w:lsdException w:name="Grid Table 7 Colorful Accent 3" w:uiPriority="52"/>
-    <w:lsdException w:name="Grid Table 1 Light Accent 4" w:uiPriority="46"/>
-    <w:lsdException w:name="Grid Table 2 Accent 4" w:uiPriority="47"/>
-    <w:lsdException w:name="Grid Table 3 Accent 4" w:uiPriority="48"/>
-    <w:lsdException w:name="Grid Table 4 Accent 4" w:uiPriority="49"/>
-    <w:lsdException w:name="Grid Table 5 Dark Accent 4" w:uiPriority="50"/>
-    <w:lsdException w:name="Grid Table 6 Colorful Accent 4" w:uiPriority="51"/>
-    <w:lsdException w:name="Grid Table 7 Colorful Accent 4" w:uiPriority="52"/>
-    <w:lsdException w:name="Grid Table 1 Light Accent 5" w:uiPriority="46"/>
-    <w:lsdException w:name="Grid Table 2 Accent 5" w:uiPriority="47"/>
-    <w:lsdException w:name="Grid Table 3 Accent 5" w:uiPriority="48"/>
-    <w:lsdException w:name="Grid Table 4 Accent 5" w:uiPriority="49"/>
-    <w:lsdException w:name="Grid Table 5 Dark Accent 5" w:uiPriority="50"/>
-    <w:lsdException w:name="Grid Table 6 Colorful Accent 5" w:uiPriority="51"/>
-    <w:lsdException w:name="Grid Table 7 Colorful Accent 5" w:uiPriority="52"/>
-    <w:lsdException w:name="Grid Table 1 Light Accent 6" w:uiPriority="46"/>
-    <w:lsdException w:name="Grid Table 2 Accent 6" w:uiPriority="47"/>
-    <w:lsdException w:name="Grid Table 3 Accent 6" w:uiPriority="48"/>
-    <w:lsdException w:name="Grid Table 4 Accent 6" w:uiPriority="49"/>
-    <w:lsdException w:name="Grid Table 5 Dark Accent 6" w:uiPriority="50"/>
-    <w:lsdException w:name="Grid Table 6 Colorful Accent 6" w:uiPriority="51"/>
-    <w:lsdException w:name="Grid Table 7 Colorful Accent 6" w:uiPriority="52"/>
-    <w:lsdException w:name="List Table 1 Light" w:uiPriority="46"/>
-    <w:lsdException w:name="List Table 2" w:uiPriority="47"/>
-    <w:lsdException w:name="List Table 3" w:uiPriority="48"/>
-    <w:lsdException w:name="List Table 4" w:uiPriority="49"/>
-    <w:lsdException w:name="List Table 5 Dark" w:uiPriority="50"/>
-    <w:lsdException w:name="List Table 6 Colorful" w:uiPriority="51"/>
-    <w:lsdException w:name="List Table 7 Colorful" w:uiPriority="52"/>
-    <w:lsdException w:name="List Table 1 Light Accent 1" w:uiPriority="46"/>
-    <w:lsdException w:name="List Table 2 Accent 1" w:uiPriority="47"/>
-    <w:lsdException w:name="List Table 3 Accent 1" w:uiPriority="48"/>
-    <w:lsdException w:name="List Table 4 Accent 1" w:uiPriority="49"/>
-    <w:lsdException w:name="List Table 5 Dark Accent 1" w:uiPriority="50"/>
-    <w:lsdException w:name="List Table 6 Colorful Accent 1" w:uiPriority="51"/>
-    <w:lsdException w:name="List Table 7 Colorful Accent 1" w:uiPriority="52"/>
-    <w:lsdException w:name="List Table 1 Light Accent 2" w:uiPriority="46"/>
-    <w:lsdException w:name="List Table 2 Accent 2" w:uiPriority="47"/>
-    <w:lsdException w:name="List Table 3 Accent 2" w:uiPriority="48"/>
-    <w:lsdException w:name="List Table 4 Accent 2" w:uiPriority="49"/>
-    <w:lsdException w:name="List Table 5 Dark Accent 2" w:uiPriority="50"/>
-    <w:lsdException w:name="List Table 6 Colorful Accent 2" w:uiPriority="51"/>
-    <w:lsdException w:name="List Table 7 Colorful Accent 2" w:uiPriority="52"/>
-    <w:lsdException w:name="List Table 1 Light Accent 3" w:uiPriority="46"/>
-    <w:lsdException w:name="List Table 2 Accent 3" w:uiPriority="47"/>
-    <w:lsdException w:name="List Table 3 Accent 3" w:uiPriority="48"/>
-    <w:lsdException w:name="List Table 4 Accent 3" w:uiPriority="49"/>
-    <w:lsdException w:name="List Table 5 Dark Accent 3" w:uiPriority="50"/>
-    <w:lsdException w:name="List Table 6 Colorful Accent 3" w:uiPriority="51"/>
-    <w:lsdException w:name="List Table 7 Colorful Accent 3" w:uiPriority="52"/>
-    <w:lsdException w:name="List Table 1 Light Accent 4" w:uiPriority="46"/>
-    <w:lsdException w:name="List Table 2 Accent 4" w:uiPriority="47"/>
-    <w:lsdException w:name="List Table 3 Accent 4" w:uiPriority="48"/>
-    <w:lsdException w:name="List Table 4 Accent 4" w:uiPriority="49"/>
-    <w:lsdException w:name="List Table 5 Dark Accent 4" w:uiPriority="50"/>
-    <w:lsdException w:name="List Table 6 Colorful Accent 4" w:uiPriority="51"/>
-    <w:lsdException w:name="List Table 7 Colorful Accent 4" w:uiPriority="52"/>
-    <w:lsdException w:name="List Table 1 Light Accent 5" w:uiPriority="46"/>
-    <w:lsdException w:name="List Table 2 Accent 5" w:uiPriority="47"/>
-    <w:lsdException w:name="List Table 3 Accent 5" w:uiPriority="48"/>
-    <w:lsdException w:name="List Table 4 Accent 5" w:uiPriority="49"/>
-    <w:lsdException w:name="List Table 5 Dark Accent 5" w:uiPriority="50"/>
-    <w:lsdException w:name="List Table 6 Colorful Accent 5" w:uiPriority="51"/>
-    <w:lsdException w:name="List Table 7 Colorful Accent 5" w:uiPriority="52"/>
-    <w:lsdException w:name="List Table 1 Light Accent 6" w:uiPriority="46"/>
-    <w:lsdException w:name="List Table 2 Accent 6" w:uiPriority="47"/>
-    <w:lsdException w:name="List Table 3 Accent 6" w:uiPriority="48"/>
-    <w:lsdException w:name="List Table 4 Accent 6" w:uiPriority="49"/>
-    <w:lsdException w:name="List Table 5 Dark Accent 6" w:uiPriority="50"/>
-    <w:lsdException w:name="List Table 6 Colorful Accent 6" w:uiPriority="51"/>
-    <w:lsdException w:name="List Table 7 Colorful Accent 6" w:uiPriority="52"/>
-  </w:latentStyles>
-  <w:style w:type="paragraph" w:default="1" w:styleId="Normal">
-    <w:name w:val="Normal"/>
-    <w:qFormat/>
-  </w:style>
-  <w:style w:type="character" w:default="1" w:styleId="Fuentedeprrafopredeter">
-    <w:name w:val="Default Paragraph Font"/>
-    <w:uiPriority w:val="1"/>
-    <w:semiHidden/>
-    <w:unhideWhenUsed/>
-  </w:style>
-  <w:style w:type="table" w:default="1" w:styleId="Tablanormal">
-    <w:name w:val="Normal Table"/>
-    <w:uiPriority w:val="99"/>
-    <w:semiHidden/>
-    <w:unhideWhenUsed/>
-    <w:tblPr>
-      <w:tblInd w:w="0" w:type="dxa"/>
-      <w:tblCellMar>
-        <w:top w:w="0" w:type="dxa"/>
-        <w:left w:w="108" w:type="dxa"/>
-        <w:bottom w:w="0" w:type="dxa"/>
-        <w:right w:w="108" w:type="dxa"/>
-      </w:tblCellMar>
-    </w:tblPr>
-  </w:style>
-  <w:style w:type="numbering" w:default="1" w:styleId="Sinlista">
-    <w:name w:val="No List"/>
-    <w:uiPriority w:val="99"/>
-    <w:semiHidden/>
-    <w:unhideWhenUsed/>
-  </w:style>
-</w:styles>
-</file>
-
-<file path=word/glossary/webSettings.xml><?xml version="1.0" encoding="utf-8"?>
-<w:webSettings xmlns:mc="http://schemas.openxmlformats.org/markup-compatibility/2006" xmlns:r="http://schemas.openxmlformats.org/officeDocument/2006/relationships" xmlns:w="http://schemas.openxmlformats.org/wordprocessingml/2006/main" xmlns:w14="http://schemas.microsoft.com/office/word/2010/wordml" xmlns:w15="http://schemas.microsoft.com/office/word/2012/wordml" xmlns:w16se="http://schemas.microsoft.com/office/word/2015/wordml/symex" mc:Ignorable="w14 w15 w16se"/>
 </file>
 
 <file path=word/theme/theme1.xml><?xml version="1.0" encoding="utf-8"?>
@@ -8861,6 +8565,16 @@
 </file>
 
 <file path=customXml/item2.xml><?xml version="1.0" encoding="utf-8"?>
+<b:Sources xmlns:b="http://schemas.openxmlformats.org/officeDocument/2006/bibliography" xmlns="http://schemas.openxmlformats.org/officeDocument/2006/bibliography" SelectedStyle="\APASixthEditionOfficeOnline.xsl" StyleName="APA" Version="6"/>
+</file>
+
+<file path=customXml/item3.xml><?xml version="1.0" encoding="utf-8"?>
+<p:properties xmlns:p="http://schemas.microsoft.com/office/2006/metadata/properties" xmlns:xsi="http://www.w3.org/2001/XMLSchema-instance" xmlns:pc="http://schemas.microsoft.com/office/infopath/2007/PartnerControls">
+  <documentManagement/>
+</p:properties>
+</file>
+
+<file path=customXml/item4.xml><?xml version="1.0" encoding="utf-8"?>
 <ct:contentTypeSchema xmlns:ct="http://schemas.microsoft.com/office/2006/metadata/contentType" xmlns:ma="http://schemas.microsoft.com/office/2006/metadata/properties/metaAttributes" ct:_="" ma:_="" ma:contentTypeName="Documento" ma:contentTypeID="0x010100E96778489EE7714D8BD12CC105EB918B" ma:contentTypeVersion="2" ma:contentTypeDescription="Crear nuevo documento." ma:contentTypeScope="" ma:versionID="416c5c7ae9b5d54d83875cd3c65194e3">
   <xsd:schema xmlns:xsd="http://www.w3.org/2001/XMLSchema" xmlns:xs="http://www.w3.org/2001/XMLSchema" xmlns:p="http://schemas.microsoft.com/office/2006/metadata/properties" xmlns:ns2="126e8a1c-9ea9-435a-ac89-d06c80d62e30" targetNamespace="http://schemas.microsoft.com/office/2006/metadata/properties" ma:root="true" ma:fieldsID="70a237c842677bd850644f8595079f5e" ns2:_="">
     <xsd:import namespace="126e8a1c-9ea9-435a-ac89-d06c80d62e30"/>
@@ -8992,16 +8706,6 @@
 </ct:contentTypeSchema>
 </file>
 
-<file path=customXml/item3.xml><?xml version="1.0" encoding="utf-8"?>
-<p:properties xmlns:p="http://schemas.microsoft.com/office/2006/metadata/properties" xmlns:xsi="http://www.w3.org/2001/XMLSchema-instance" xmlns:pc="http://schemas.microsoft.com/office/infopath/2007/PartnerControls">
-  <documentManagement/>
-</p:properties>
-</file>
-
-<file path=customXml/item4.xml><?xml version="1.0" encoding="utf-8"?>
-<b:Sources xmlns:b="http://schemas.openxmlformats.org/officeDocument/2006/bibliography" xmlns="http://schemas.openxmlformats.org/officeDocument/2006/bibliography" SelectedStyle="\APASixthEditionOfficeOnline.xsl" StyleName="APA" Version="6"/>
-</file>
-
 <file path=customXml/itemProps1.xml><?xml version="1.0" encoding="utf-8"?>
 <ds:datastoreItem xmlns:ds="http://schemas.openxmlformats.org/officeDocument/2006/customXml" ds:itemID="{DABAA964-10BA-4DBC-ABF2-CDEAC0FAF7AA}">
   <ds:schemaRefs>
@@ -9011,6 +8715,23 @@
 </file>
 
 <file path=customXml/itemProps2.xml><?xml version="1.0" encoding="utf-8"?>
+<ds:datastoreItem xmlns:ds="http://schemas.openxmlformats.org/officeDocument/2006/customXml" ds:itemID="{C841A8A6-B63A-444A-91B2-10973298D867}">
+  <ds:schemaRefs>
+    <ds:schemaRef ds:uri="http://schemas.openxmlformats.org/officeDocument/2006/bibliography"/>
+  </ds:schemaRefs>
+</ds:datastoreItem>
+</file>
+
+<file path=customXml/itemProps3.xml><?xml version="1.0" encoding="utf-8"?>
+<ds:datastoreItem xmlns:ds="http://schemas.openxmlformats.org/officeDocument/2006/customXml" ds:itemID="{5F1783E3-BA1C-4CA3-8E32-C9B378BBED03}">
+  <ds:schemaRefs>
+    <ds:schemaRef ds:uri="http://schemas.microsoft.com/office/2006/metadata/properties"/>
+    <ds:schemaRef ds:uri="http://schemas.microsoft.com/office/infopath/2007/PartnerControls"/>
+  </ds:schemaRefs>
+</ds:datastoreItem>
+</file>
+
+<file path=customXml/itemProps4.xml><?xml version="1.0" encoding="utf-8"?>
 <ds:datastoreItem xmlns:ds="http://schemas.openxmlformats.org/officeDocument/2006/customXml" ds:itemID="{0DBFA5EC-D8FC-425E-9DFF-39C8E6B80B6D}">
   <ds:schemaRefs>
     <ds:schemaRef ds:uri="http://schemas.microsoft.com/office/2006/metadata/contentType"/>
@@ -9026,28 +8747,4 @@
     <ds:schemaRef ds:uri="http://schemas.microsoft.com/internal/obd"/>
   </ds:schemaRefs>
 </ds:datastoreItem>
-</file>
-
-<file path=customXml/itemProps3.xml><?xml version="1.0" encoding="utf-8"?>
-<ds:datastoreItem xmlns:ds="http://schemas.openxmlformats.org/officeDocument/2006/customXml" ds:itemID="{5F1783E3-BA1C-4CA3-8E32-C9B378BBED03}">
-  <ds:schemaRefs>
-    <ds:schemaRef ds:uri="http://purl.org/dc/terms/"/>
-    <ds:schemaRef ds:uri="http://schemas.microsoft.com/office/2006/metadata/properties"/>
-    <ds:schemaRef ds:uri="http://schemas.openxmlformats.org/package/2006/metadata/core-properties"/>
-    <ds:schemaRef ds:uri="http://schemas.microsoft.com/office/infopath/2007/PartnerControls"/>
-    <ds:schemaRef ds:uri="http://www.w3.org/XML/1998/namespace"/>
-    <ds:schemaRef ds:uri="http://schemas.microsoft.com/office/2006/documentManagement/types"/>
-    <ds:schemaRef ds:uri="http://purl.org/dc/elements/1.1/"/>
-    <ds:schemaRef ds:uri="126e8a1c-9ea9-435a-ac89-d06c80d62e30"/>
-    <ds:schemaRef ds:uri="http://purl.org/dc/dcmitype/"/>
-  </ds:schemaRefs>
-</ds:datastoreItem>
-</file>
-
-<file path=customXml/itemProps4.xml><?xml version="1.0" encoding="utf-8"?>
-<ds:datastoreItem xmlns:ds="http://schemas.openxmlformats.org/officeDocument/2006/customXml" ds:itemID="{C841A8A6-B63A-444A-91B2-10973298D867}">
-  <ds:schemaRefs>
-    <ds:schemaRef ds:uri="http://schemas.openxmlformats.org/officeDocument/2006/bibliography"/>
-  </ds:schemaRefs>
-</ds:datastoreItem>
 </file>
</xml_diff>